<commit_message>
Finish report and add doxygen documentation
</commit_message>
<xml_diff>
--- a/proj/doc/final_report.docx
+++ b/proj/doc/final_report.docx
@@ -45,7 +45,7 @@
                 <wp:extent cx="2547285" cy="940974"/>
                 <wp:effectExtent l="0" t="0" r="0" b="0"/>
                 <wp:wrapTopAndBottom/>
-                <wp:docPr id="13" name="image1.png" hidden="0"/>
+                <wp:docPr id="10" name="image1.png" hidden="0"/>
                 <wp:cNvGraphicFramePr>
                   <a:graphicFrameLocks xmlns:a="http://schemas.openxmlformats.org/drawingml/2006/main" noChangeAspect="1"/>
                 </wp:cNvGraphicFramePr>
@@ -60,7 +60,7 @@
                         <pic:nvPr isPhoto="0" userDrawn="0"/>
                       </pic:nvPicPr>
                       <pic:blipFill>
-                        <a:blip r:embed="rId15"/>
+                        <a:blip r:embed="rId14"/>
                         <a:stretch/>
                       </pic:blipFill>
                       <pic:spPr bwMode="auto">
@@ -96,9 +96,9 @@
                   <v:f eqn="sum @10 21600 0"/>
                 </v:formulas>
               </v:shapetype>
-              <v:shape id="_x0000_i12" o:spid="_x0000_s12" type="#_x0000_t75" style="position:absolute;mso-wrap-distance-left:0.0pt;mso-wrap-distance-top:0.0pt;mso-wrap-distance-right:0.0pt;mso-wrap-distance-bottom:0.0pt;z-index:251658240;o:allowoverlap:true;o:allowincell:true;mso-position-horizontal-relative:page;margin-left:206.4pt;mso-position-horizontal:absolute;mso-position-vertical-relative:text;margin-top:16.1pt;mso-position-vertical:absolute;width:200.6pt;height:74.1pt;" stroked="false">
+              <v:shape id="_x0000_i9" o:spid="_x0000_s9" type="#_x0000_t75" style="position:absolute;mso-wrap-distance-left:0.0pt;mso-wrap-distance-top:0.0pt;mso-wrap-distance-right:0.0pt;mso-wrap-distance-bottom:0.0pt;z-index:251658240;o:allowoverlap:true;o:allowincell:true;mso-position-horizontal-relative:page;margin-left:206.4pt;mso-position-horizontal:absolute;mso-position-vertical-relative:text;margin-top:16.1pt;mso-position-vertical:absolute;width:200.6pt;height:74.1pt;" stroked="false">
                 <v:path textboxrect="0,0,0,0"/>
-                <v:imagedata r:id="rId15" o:title=""/>
+                <v:imagedata r:id="rId14" o:title=""/>
               </v:shape>
             </w:pict>
           </mc:Fallback>
@@ -670,10 +670,6 @@
       <w:r/>
     </w:p>
     <w:p>
-      <w:r/>
-      <w:r/>
-    </w:p>
-    <w:p>
       <w:pPr>
         <w:pStyle w:val="1134"/>
         <w:tabs>
@@ -707,7 +703,14 @@
         </w:rPr>
         <w:fldChar w:fldCharType="separate"/>
       </w:r>
-      <w:r/>
+      <w:r>
+        <w:rPr>
+          <w:rFonts w:ascii="Arial" w:hAnsi="Arial" w:cs="Arial" w:eastAsiaTheme="minorEastAsia"/>
+          <w:b/>
+          <w:bCs w:val="0"/>
+          <w:szCs w:val="36"/>
+        </w:rPr>
+      </w:r>
       <w:hyperlink w:tooltip="#_Toc40" w:anchor="_Toc40" w:history="1">
         <w:r>
           <w:rPr>
@@ -871,7 +874,7 @@
           <w:rPr>
             <w:rFonts w:ascii="Trebuchet MS" w:hAnsi="Trebuchet MS" w:cs="Trebuchet MS" w:eastAsia="Trebuchet MS"/>
           </w:rPr>
-          <w:t xml:space="preserve">1.1</w:t>
+          <w:t xml:space="preserve">1.</w:t>
         </w:r>
         <w:r>
           <w:tab/>
@@ -914,45 +917,6 @@
       <w:pPr>
         <w:pStyle w:val="1135"/>
         <w:tabs>
-          <w:tab w:val="right" w:pos="9290" w:leader="dot"/>
-        </w:tabs>
-        <w:rPr>
-          <w:rFonts w:ascii="Arial" w:hAnsi="Arial" w:cs="Arial"/>
-        </w:rPr>
-      </w:pPr>
-      <w:hyperlink w:tooltip="#_Toc44" w:anchor="_Toc44" w:history="1">
-        <w:r>
-          <w:rPr>
-            <w:rStyle w:val="1148"/>
-          </w:rPr>
-        </w:r>
-        <w:r>
-          <w:rPr>
-            <w:rStyle w:val="1148"/>
-            <w:highlight w:val="none"/>
-          </w:rPr>
-        </w:r>
-        <w:r>
-          <w:tab/>
-        </w:r>
-        <w:r>
-          <w:fldChar w:fldCharType="begin"/>
-          <w:instrText xml:space="preserve">PAGEREF _Toc44 \h</w:instrText>
-          <w:fldChar w:fldCharType="separate"/>
-          <w:t xml:space="preserve">4</w:t>
-          <w:fldChar w:fldCharType="end"/>
-        </w:r>
-      </w:hyperlink>
-      <w:r>
-        <w:rPr>
-          <w:rFonts w:ascii="Arial" w:hAnsi="Arial" w:cs="Arial"/>
-        </w:rPr>
-      </w:r>
-    </w:p>
-    <w:p>
-      <w:pPr>
-        <w:pStyle w:val="1135"/>
-        <w:tabs>
           <w:tab w:val="left" w:pos="878" w:leader="none"/>
           <w:tab w:val="right" w:pos="9290" w:leader="dot"/>
         </w:tabs>
@@ -960,12 +924,12 @@
           <w:rFonts w:ascii="Arial" w:hAnsi="Arial" w:cs="Arial"/>
         </w:rPr>
       </w:pPr>
-      <w:hyperlink w:tooltip="#_Toc45" w:anchor="_Toc45" w:history="1">
+      <w:hyperlink w:tooltip="#_Toc44" w:anchor="_Toc44" w:history="1">
         <w:r>
           <w:rPr>
             <w:rFonts w:ascii="Trebuchet MS" w:hAnsi="Trebuchet MS" w:cs="Trebuchet MS" w:eastAsia="Trebuchet MS"/>
           </w:rPr>
-          <w:t xml:space="preserve">1.2</w:t>
+          <w:t xml:space="preserve">2.</w:t>
         </w:r>
         <w:r>
           <w:tab/>
@@ -1008,7 +972,7 @@
         </w:r>
         <w:r>
           <w:fldChar w:fldCharType="begin"/>
-          <w:instrText xml:space="preserve">PAGEREF _Toc45 \h</w:instrText>
+          <w:instrText xml:space="preserve">PAGEREF _Toc44 \h</w:instrText>
           <w:fldChar w:fldCharType="separate"/>
           <w:t xml:space="preserve">4</w:t>
           <w:fldChar w:fldCharType="end"/>
@@ -1028,12 +992,12 @@
           <w:tab w:val="right" w:pos="9290" w:leader="dot"/>
         </w:tabs>
       </w:pPr>
-      <w:hyperlink w:tooltip="#_Toc46" w:anchor="_Toc46" w:history="1">
+      <w:hyperlink w:tooltip="#_Toc45" w:anchor="_Toc45" w:history="1">
         <w:r>
           <w:rPr>
             <w:rFonts w:ascii="Trebuchet MS" w:hAnsi="Trebuchet MS" w:cs="Trebuchet MS" w:eastAsia="Trebuchet MS"/>
           </w:rPr>
-          <w:t xml:space="preserve">1.3</w:t>
+          <w:t xml:space="preserve">3.</w:t>
         </w:r>
         <w:r>
           <w:tab/>
@@ -1059,7 +1023,7 @@
         </w:r>
         <w:r>
           <w:fldChar w:fldCharType="begin"/>
-          <w:instrText xml:space="preserve">PAGEREF _Toc46 \h</w:instrText>
+          <w:instrText xml:space="preserve">PAGEREF _Toc45 \h</w:instrText>
           <w:fldChar w:fldCharType="separate"/>
           <w:t xml:space="preserve">5</w:t>
           <w:fldChar w:fldCharType="end"/>
@@ -1075,12 +1039,12 @@
           <w:tab w:val="right" w:pos="9290" w:leader="dot"/>
         </w:tabs>
       </w:pPr>
-      <w:hyperlink w:tooltip="#_Toc47" w:anchor="_Toc47" w:history="1">
+      <w:hyperlink w:tooltip="#_Toc46" w:anchor="_Toc46" w:history="1">
         <w:r>
           <w:rPr>
             <w:rFonts w:ascii="Trebuchet MS" w:hAnsi="Trebuchet MS" w:cs="Trebuchet MS" w:eastAsia="Trebuchet MS"/>
           </w:rPr>
-          <w:t xml:space="preserve">1.4</w:t>
+          <w:t xml:space="preserve">4.</w:t>
         </w:r>
         <w:r>
           <w:tab/>
@@ -1106,7 +1070,7 @@
         </w:r>
         <w:r>
           <w:fldChar w:fldCharType="begin"/>
-          <w:instrText xml:space="preserve">PAGEREF _Toc47 \h</w:instrText>
+          <w:instrText xml:space="preserve">PAGEREF _Toc46 \h</w:instrText>
           <w:fldChar w:fldCharType="separate"/>
           <w:t xml:space="preserve">7</w:t>
           <w:fldChar w:fldCharType="end"/>
@@ -1126,7 +1090,7 @@
           <w:bCs/>
         </w:rPr>
       </w:pPr>
-      <w:hyperlink w:tooltip="#_Toc48" w:anchor="_Toc48" w:history="1">
+      <w:hyperlink w:tooltip="#_Toc47" w:anchor="_Toc47" w:history="1">
         <w:r>
           <w:rPr>
             <w:rStyle w:val="1148"/>
@@ -1161,7 +1125,7 @@
         </w:r>
         <w:r>
           <w:fldChar w:fldCharType="begin"/>
-          <w:instrText xml:space="preserve">PAGEREF _Toc48 \h</w:instrText>
+          <w:instrText xml:space="preserve">PAGEREF _Toc47 \h</w:instrText>
           <w:fldChar w:fldCharType="separate"/>
           <w:t xml:space="preserve">8</w:t>
           <w:fldChar w:fldCharType="end"/>
@@ -1183,6 +1147,53 @@
           <w:tab w:val="right" w:pos="9290" w:leader="dot"/>
         </w:tabs>
       </w:pPr>
+      <w:hyperlink w:tooltip="#_Toc48" w:anchor="_Toc48" w:history="1">
+        <w:r>
+          <w:rPr>
+            <w:rFonts w:ascii="Trebuchet MS" w:hAnsi="Trebuchet MS" w:cs="Trebuchet MS" w:eastAsia="Trebuchet MS"/>
+          </w:rPr>
+          <w:t xml:space="preserve">1.</w:t>
+        </w:r>
+        <w:r>
+          <w:tab/>
+        </w:r>
+        <w:r>
+          <w:rPr>
+            <w:rStyle w:val="1148"/>
+          </w:rPr>
+        </w:r>
+        <w:r>
+          <w:rPr>
+            <w:rStyle w:val="1148"/>
+          </w:rPr>
+          <w:t xml:space="preserve">Funcionalidades</w:t>
+        </w:r>
+        <w:r>
+          <w:rPr>
+            <w:rStyle w:val="1148"/>
+          </w:rPr>
+        </w:r>
+        <w:r>
+          <w:tab/>
+        </w:r>
+        <w:r>
+          <w:fldChar w:fldCharType="begin"/>
+          <w:instrText xml:space="preserve">PAGEREF _Toc48 \h</w:instrText>
+          <w:fldChar w:fldCharType="separate"/>
+          <w:t xml:space="preserve">8</w:t>
+          <w:fldChar w:fldCharType="end"/>
+        </w:r>
+      </w:hyperlink>
+      <w:r/>
+    </w:p>
+    <w:p>
+      <w:pPr>
+        <w:pStyle w:val="1135"/>
+        <w:tabs>
+          <w:tab w:val="left" w:pos="878" w:leader="none"/>
+          <w:tab w:val="right" w:pos="9290" w:leader="dot"/>
+        </w:tabs>
+      </w:pPr>
       <w:hyperlink w:tooltip="#_Toc49" w:anchor="_Toc49" w:history="1">
         <w:r>
           <w:rPr>
@@ -1201,8 +1212,9 @@
         <w:r>
           <w:rPr>
             <w:rStyle w:val="1148"/>
+            <w:highlight w:val="none"/>
           </w:rPr>
-          <w:t xml:space="preserve">Funcionalidades</w:t>
+          <w:t xml:space="preserve">Menus</w:t>
         </w:r>
         <w:r>
           <w:rPr>
@@ -1235,7 +1247,7 @@
           <w:rPr>
             <w:rFonts w:ascii="Trebuchet MS" w:hAnsi="Trebuchet MS" w:cs="Trebuchet MS" w:eastAsia="Trebuchet MS"/>
           </w:rPr>
-          <w:t xml:space="preserve">1.1.1</w:t>
+          <w:t xml:space="preserve">1.2</w:t>
         </w:r>
         <w:r>
           <w:tab/>
@@ -1250,7 +1262,7 @@
             <w:rStyle w:val="1148"/>
             <w:highlight w:val="none"/>
           </w:rPr>
-          <w:t xml:space="preserve">Menus</w:t>
+          <w:t xml:space="preserve">Jogo</w:t>
         </w:r>
         <w:r>
           <w:rPr>
@@ -1283,7 +1295,7 @@
           <w:rPr>
             <w:rFonts w:ascii="Trebuchet MS" w:hAnsi="Trebuchet MS" w:cs="Trebuchet MS" w:eastAsia="Trebuchet MS"/>
           </w:rPr>
-          <w:t xml:space="preserve">1.1.2</w:t>
+          <w:t xml:space="preserve">1.3</w:t>
         </w:r>
         <w:r>
           <w:tab/>
@@ -1298,7 +1310,7 @@
             <w:rStyle w:val="1148"/>
             <w:highlight w:val="none"/>
           </w:rPr>
-          <w:t xml:space="preserve">Jogo</w:t>
+          <w:t xml:space="preserve">Animação</w:t>
         </w:r>
         <w:r>
           <w:rPr>
@@ -1312,7 +1324,7 @@
           <w:fldChar w:fldCharType="begin"/>
           <w:instrText xml:space="preserve">PAGEREF _Toc51 \h</w:instrText>
           <w:fldChar w:fldCharType="separate"/>
-          <w:t xml:space="preserve">8</w:t>
+          <w:t xml:space="preserve">9</w:t>
           <w:fldChar w:fldCharType="end"/>
         </w:r>
       </w:hyperlink>
@@ -1331,7 +1343,7 @@
           <w:rPr>
             <w:rFonts w:ascii="Trebuchet MS" w:hAnsi="Trebuchet MS" w:cs="Trebuchet MS" w:eastAsia="Trebuchet MS"/>
           </w:rPr>
-          <w:t xml:space="preserve">1.1.3</w:t>
+          <w:t xml:space="preserve">1.4</w:t>
         </w:r>
         <w:r>
           <w:tab/>
@@ -1346,7 +1358,7 @@
             <w:rStyle w:val="1148"/>
             <w:highlight w:val="none"/>
           </w:rPr>
-          <w:t xml:space="preserve">Animação</w:t>
+          <w:t xml:space="preserve">Funcionalidades Adicionais</w:t>
         </w:r>
         <w:r>
           <w:rPr>
@@ -1379,7 +1391,7 @@
           <w:rPr>
             <w:rFonts w:ascii="Trebuchet MS" w:hAnsi="Trebuchet MS" w:cs="Trebuchet MS" w:eastAsia="Trebuchet MS"/>
           </w:rPr>
-          <w:t xml:space="preserve">1.1.4</w:t>
+          <w:t xml:space="preserve">1.5</w:t>
         </w:r>
         <w:r>
           <w:tab/>
@@ -1394,7 +1406,7 @@
             <w:rStyle w:val="1148"/>
             <w:highlight w:val="none"/>
           </w:rPr>
-          <w:t xml:space="preserve">Funcionalidades Adicionais</w:t>
+          <w:t xml:space="preserve">Funcionalidades por Implementar</w:t>
         </w:r>
         <w:r>
           <w:rPr>
@@ -1427,7 +1439,7 @@
           <w:rPr>
             <w:rFonts w:ascii="Trebuchet MS" w:hAnsi="Trebuchet MS" w:cs="Trebuchet MS" w:eastAsia="Trebuchet MS"/>
           </w:rPr>
-          <w:t xml:space="preserve">1.1.5</w:t>
+          <w:t xml:space="preserve">2.</w:t>
         </w:r>
         <w:r>
           <w:tab/>
@@ -1442,7 +1454,7 @@
             <w:rStyle w:val="1148"/>
             <w:highlight w:val="none"/>
           </w:rPr>
-          <w:t xml:space="preserve">Funcionalidades por Implementar</w:t>
+          <w:t xml:space="preserve">Timer</w:t>
         </w:r>
         <w:r>
           <w:rPr>
@@ -1475,7 +1487,7 @@
           <w:rPr>
             <w:rFonts w:ascii="Trebuchet MS" w:hAnsi="Trebuchet MS" w:cs="Trebuchet MS" w:eastAsia="Trebuchet MS"/>
           </w:rPr>
-          <w:t xml:space="preserve">1.2</w:t>
+          <w:t xml:space="preserve">3.</w:t>
         </w:r>
         <w:r>
           <w:tab/>
@@ -1488,9 +1500,8 @@
         <w:r>
           <w:rPr>
             <w:rStyle w:val="1148"/>
-            <w:highlight w:val="none"/>
           </w:rPr>
-          <w:t xml:space="preserve">Timer</w:t>
+          <w:t xml:space="preserve">Keyboard</w:t>
         </w:r>
         <w:r>
           <w:rPr>
@@ -1504,7 +1515,7 @@
           <w:fldChar w:fldCharType="begin"/>
           <w:instrText xml:space="preserve">PAGEREF _Toc55 \h</w:instrText>
           <w:fldChar w:fldCharType="separate"/>
-          <w:t xml:space="preserve">9</w:t>
+          <w:t xml:space="preserve">10</w:t>
           <w:fldChar w:fldCharType="end"/>
         </w:r>
       </w:hyperlink>
@@ -1523,7 +1534,7 @@
           <w:rPr>
             <w:rFonts w:ascii="Trebuchet MS" w:hAnsi="Trebuchet MS" w:cs="Trebuchet MS" w:eastAsia="Trebuchet MS"/>
           </w:rPr>
-          <w:t xml:space="preserve">1.3</w:t>
+          <w:t xml:space="preserve">4.</w:t>
         </w:r>
         <w:r>
           <w:tab/>
@@ -1537,7 +1548,7 @@
           <w:rPr>
             <w:rStyle w:val="1148"/>
           </w:rPr>
-          <w:t xml:space="preserve">Keyboard</w:t>
+          <w:t xml:space="preserve">Mouse</w:t>
         </w:r>
         <w:r>
           <w:rPr>
@@ -1570,7 +1581,7 @@
           <w:rPr>
             <w:rFonts w:ascii="Trebuchet MS" w:hAnsi="Trebuchet MS" w:cs="Trebuchet MS" w:eastAsia="Trebuchet MS"/>
           </w:rPr>
-          <w:t xml:space="preserve">1.4</w:t>
+          <w:t xml:space="preserve">5.</w:t>
         </w:r>
         <w:r>
           <w:tab/>
@@ -1584,7 +1595,20 @@
           <w:rPr>
             <w:rStyle w:val="1148"/>
           </w:rPr>
-          <w:t xml:space="preserve">Mouse</w:t>
+          <w:t xml:space="preserve">Graphics</w:t>
+        </w:r>
+        <w:r>
+          <w:rPr>
+            <w:rStyle w:val="1148"/>
+            <w:spacing w:val="-5"/>
+          </w:rPr>
+          <w:t xml:space="preserve"> </w:t>
+        </w:r>
+        <w:r>
+          <w:rPr>
+            <w:rStyle w:val="1148"/>
+          </w:rPr>
+          <w:t xml:space="preserve">Card</w:t>
         </w:r>
         <w:r>
           <w:rPr>
@@ -1617,67 +1641,7 @@
           <w:rPr>
             <w:rFonts w:ascii="Trebuchet MS" w:hAnsi="Trebuchet MS" w:cs="Trebuchet MS" w:eastAsia="Trebuchet MS"/>
           </w:rPr>
-          <w:t xml:space="preserve">1.5</w:t>
-        </w:r>
-        <w:r>
-          <w:tab/>
-        </w:r>
-        <w:r>
-          <w:rPr>
-            <w:rStyle w:val="1148"/>
-          </w:rPr>
-        </w:r>
-        <w:r>
-          <w:rPr>
-            <w:rStyle w:val="1148"/>
-          </w:rPr>
-          <w:t xml:space="preserve">Graphics</w:t>
-        </w:r>
-        <w:r>
-          <w:rPr>
-            <w:rStyle w:val="1148"/>
-            <w:spacing w:val="-5"/>
-          </w:rPr>
-          <w:t xml:space="preserve"> </w:t>
-        </w:r>
-        <w:r>
-          <w:rPr>
-            <w:rStyle w:val="1148"/>
-          </w:rPr>
-          <w:t xml:space="preserve">Card</w:t>
-        </w:r>
-        <w:r>
-          <w:rPr>
-            <w:rStyle w:val="1148"/>
-          </w:rPr>
-        </w:r>
-        <w:r>
-          <w:tab/>
-        </w:r>
-        <w:r>
-          <w:fldChar w:fldCharType="begin"/>
-          <w:instrText xml:space="preserve">PAGEREF _Toc58 \h</w:instrText>
-          <w:fldChar w:fldCharType="separate"/>
-          <w:t xml:space="preserve">10</w:t>
-          <w:fldChar w:fldCharType="end"/>
-        </w:r>
-      </w:hyperlink>
-      <w:r/>
-    </w:p>
-    <w:p>
-      <w:pPr>
-        <w:pStyle w:val="1135"/>
-        <w:tabs>
-          <w:tab w:val="left" w:pos="878" w:leader="none"/>
-          <w:tab w:val="right" w:pos="9290" w:leader="dot"/>
-        </w:tabs>
-      </w:pPr>
-      <w:hyperlink w:tooltip="#_Toc59" w:anchor="_Toc59" w:history="1">
-        <w:r>
-          <w:rPr>
-            <w:rFonts w:ascii="Trebuchet MS" w:hAnsi="Trebuchet MS" w:cs="Trebuchet MS" w:eastAsia="Trebuchet MS"/>
-          </w:rPr>
-          <w:t xml:space="preserve">1.6</w:t>
+          <w:t xml:space="preserve">6.</w:t>
         </w:r>
         <w:r>
           <w:tab/>
@@ -1703,7 +1667,7 @@
         </w:r>
         <w:r>
           <w:fldChar w:fldCharType="begin"/>
-          <w:instrText xml:space="preserve">PAGEREF _Toc59 \h</w:instrText>
+          <w:instrText xml:space="preserve">PAGEREF _Toc58 \h</w:instrText>
           <w:fldChar w:fldCharType="separate"/>
           <w:t xml:space="preserve">11</w:t>
           <w:fldChar w:fldCharType="end"/>
@@ -1721,7 +1685,7 @@
           <w:highlight w:val="none"/>
         </w:rPr>
       </w:pPr>
-      <w:hyperlink w:tooltip="#_Toc60" w:anchor="_Toc60" w:history="1">
+      <w:hyperlink w:tooltip="#_Toc59" w:anchor="_Toc59" w:history="1">
         <w:r>
           <w:rPr>
             <w:rStyle w:val="1148"/>
@@ -1746,7 +1710,7 @@
         </w:r>
         <w:r>
           <w:fldChar w:fldCharType="begin"/>
-          <w:instrText xml:space="preserve">PAGEREF _Toc60 \h</w:instrText>
+          <w:instrText xml:space="preserve">PAGEREF _Toc59 \h</w:instrText>
           <w:fldChar w:fldCharType="separate"/>
           <w:t xml:space="preserve">12</w:t>
           <w:fldChar w:fldCharType="end"/>
@@ -1766,7 +1730,7 @@
           <w:tab w:val="right" w:pos="9290" w:leader="dot"/>
         </w:tabs>
       </w:pPr>
-      <w:hyperlink w:tooltip="#_Toc61" w:anchor="_Toc61" w:history="1">
+      <w:hyperlink w:tooltip="#_Toc60" w:anchor="_Toc60" w:history="1">
         <w:r>
           <w:rPr>
             <w:rFonts w:ascii="Trebuchet MS" w:hAnsi="Trebuchet MS" w:cs="Trebuchet MS" w:eastAsia="Trebuchet MS"/>
@@ -1786,6 +1750,54 @@
             <w:rStyle w:val="1148"/>
           </w:rPr>
           <w:t xml:space="preserve">Proj</w:t>
+        </w:r>
+        <w:r>
+          <w:rPr>
+            <w:rStyle w:val="1148"/>
+          </w:rPr>
+        </w:r>
+        <w:r>
+          <w:tab/>
+        </w:r>
+        <w:r>
+          <w:fldChar w:fldCharType="begin"/>
+          <w:instrText xml:space="preserve">PAGEREF _Toc60 \h</w:instrText>
+          <w:fldChar w:fldCharType="separate"/>
+          <w:t xml:space="preserve">12</w:t>
+          <w:fldChar w:fldCharType="end"/>
+        </w:r>
+      </w:hyperlink>
+      <w:r/>
+    </w:p>
+    <w:p>
+      <w:pPr>
+        <w:pStyle w:val="1135"/>
+        <w:tabs>
+          <w:tab w:val="left" w:pos="878" w:leader="none"/>
+          <w:tab w:val="right" w:pos="9290" w:leader="dot"/>
+        </w:tabs>
+      </w:pPr>
+      <w:hyperlink w:tooltip="#_Toc61" w:anchor="_Toc61" w:history="1">
+        <w:r>
+          <w:rPr>
+            <w:rFonts w:ascii="Trebuchet MS" w:hAnsi="Trebuchet MS" w:cs="Trebuchet MS" w:eastAsia="Trebuchet MS"/>
+          </w:rPr>
+          <w:t xml:space="preserve">2.</w:t>
+        </w:r>
+        <w:r>
+          <w:tab/>
+        </w:r>
+        <w:r>
+          <w:rPr>
+            <w:rStyle w:val="1148"/>
+          </w:rPr>
+        </w:r>
+        <w:r>
+          <w:rPr>
+            <w:rStyle w:val="1148"/>
+            <w:highlight w:val="none"/>
+          </w:rPr>
+          <w:t xml:space="preserve">Lib</w:t>
         </w:r>
         <w:r>
           <w:rPr>
@@ -1818,7 +1830,7 @@
           <w:rPr>
             <w:rFonts w:ascii="Trebuchet MS" w:hAnsi="Trebuchet MS" w:cs="Trebuchet MS" w:eastAsia="Trebuchet MS"/>
           </w:rPr>
-          <w:t xml:space="preserve">2.</w:t>
+          <w:t xml:space="preserve">2.1</w:t>
         </w:r>
         <w:r>
           <w:tab/>
@@ -1833,11 +1845,12 @@
             <w:rStyle w:val="1148"/>
             <w:highlight w:val="none"/>
           </w:rPr>
-          <w:t xml:space="preserve">Lib</w:t>
+          <w:t xml:space="preserve">Devices</w:t>
         </w:r>
         <w:r>
           <w:rPr>
             <w:rStyle w:val="1148"/>
+            <w:highlight w:val="none"/>
           </w:rPr>
         </w:r>
         <w:r>
@@ -1866,7 +1879,7 @@
           <w:rPr>
             <w:rFonts w:ascii="Trebuchet MS" w:hAnsi="Trebuchet MS" w:cs="Trebuchet MS" w:eastAsia="Trebuchet MS"/>
           </w:rPr>
-          <w:t xml:space="preserve">2.1</w:t>
+          <w:t xml:space="preserve">2.2</w:t>
         </w:r>
         <w:r>
           <w:tab/>
@@ -1881,7 +1894,7 @@
             <w:rStyle w:val="1148"/>
             <w:highlight w:val="none"/>
           </w:rPr>
-          <w:t xml:space="preserve">Devices</w:t>
+          <w:t xml:space="preserve">Sprite</w:t>
         </w:r>
         <w:r>
           <w:rPr>
@@ -1915,7 +1928,7 @@
           <w:rPr>
             <w:rFonts w:ascii="Trebuchet MS" w:hAnsi="Trebuchet MS" w:cs="Trebuchet MS" w:eastAsia="Trebuchet MS"/>
           </w:rPr>
-          <w:t xml:space="preserve">2.2</w:t>
+          <w:t xml:space="preserve">2.3</w:t>
         </w:r>
         <w:r>
           <w:tab/>
@@ -1930,7 +1943,7 @@
             <w:rStyle w:val="1148"/>
             <w:highlight w:val="none"/>
           </w:rPr>
-          <w:t xml:space="preserve">Sprite</w:t>
+          <w:t xml:space="preserve">Utils</w:t>
         </w:r>
         <w:r>
           <w:rPr>
@@ -1945,7 +1958,7 @@
           <w:fldChar w:fldCharType="begin"/>
           <w:instrText xml:space="preserve">PAGEREF _Toc64 \h</w:instrText>
           <w:fldChar w:fldCharType="separate"/>
-          <w:t xml:space="preserve">12</w:t>
+          <w:t xml:space="preserve">13</w:t>
           <w:fldChar w:fldCharType="end"/>
         </w:r>
       </w:hyperlink>
@@ -1964,7 +1977,7 @@
           <w:rPr>
             <w:rFonts w:ascii="Trebuchet MS" w:hAnsi="Trebuchet MS" w:cs="Trebuchet MS" w:eastAsia="Trebuchet MS"/>
           </w:rPr>
-          <w:t xml:space="preserve">2.3</w:t>
+          <w:t xml:space="preserve">3.</w:t>
         </w:r>
         <w:r>
           <w:tab/>
@@ -1979,12 +1992,11 @@
             <w:rStyle w:val="1148"/>
             <w:highlight w:val="none"/>
           </w:rPr>
-          <w:t xml:space="preserve">Utils</w:t>
+          <w:t xml:space="preserve">Events</w:t>
         </w:r>
         <w:r>
           <w:rPr>
             <w:rStyle w:val="1148"/>
-            <w:highlight w:val="none"/>
           </w:rPr>
         </w:r>
         <w:r>
@@ -1994,7 +2006,7 @@
           <w:fldChar w:fldCharType="begin"/>
           <w:instrText xml:space="preserve">PAGEREF _Toc65 \h</w:instrText>
           <w:fldChar w:fldCharType="separate"/>
-          <w:t xml:space="preserve">12</w:t>
+          <w:t xml:space="preserve">13</w:t>
           <w:fldChar w:fldCharType="end"/>
         </w:r>
       </w:hyperlink>
@@ -2013,7 +2025,7 @@
           <w:rPr>
             <w:rFonts w:ascii="Trebuchet MS" w:hAnsi="Trebuchet MS" w:cs="Trebuchet MS" w:eastAsia="Trebuchet MS"/>
           </w:rPr>
-          <w:t xml:space="preserve">3.</w:t>
+          <w:t xml:space="preserve">4.</w:t>
         </w:r>
         <w:r>
           <w:tab/>
@@ -2028,11 +2040,12 @@
             <w:rStyle w:val="1148"/>
             <w:highlight w:val="none"/>
           </w:rPr>
-          <w:t xml:space="preserve">Events</w:t>
+          <w:t xml:space="preserve">Game</w:t>
         </w:r>
         <w:r>
           <w:rPr>
             <w:rStyle w:val="1148"/>
+            <w:highlight w:val="none"/>
           </w:rPr>
         </w:r>
         <w:r>
@@ -2042,7 +2055,7 @@
           <w:fldChar w:fldCharType="begin"/>
           <w:instrText xml:space="preserve">PAGEREF _Toc66 \h</w:instrText>
           <w:fldChar w:fldCharType="separate"/>
-          <w:t xml:space="preserve">12</w:t>
+          <w:t xml:space="preserve">13</w:t>
           <w:fldChar w:fldCharType="end"/>
         </w:r>
       </w:hyperlink>
@@ -2061,7 +2074,7 @@
           <w:rPr>
             <w:rFonts w:ascii="Trebuchet MS" w:hAnsi="Trebuchet MS" w:cs="Trebuchet MS" w:eastAsia="Trebuchet MS"/>
           </w:rPr>
-          <w:t xml:space="preserve">4.</w:t>
+          <w:t xml:space="preserve">4.1</w:t>
         </w:r>
         <w:r>
           <w:tab/>
@@ -2110,7 +2123,7 @@
           <w:rPr>
             <w:rFonts w:ascii="Trebuchet MS" w:hAnsi="Trebuchet MS" w:cs="Trebuchet MS" w:eastAsia="Trebuchet MS"/>
           </w:rPr>
-          <w:t xml:space="preserve">4.1</w:t>
+          <w:t xml:space="preserve">4.2</w:t>
         </w:r>
         <w:r>
           <w:tab/>
@@ -2125,7 +2138,7 @@
             <w:rStyle w:val="1148"/>
             <w:highlight w:val="none"/>
           </w:rPr>
-          <w:t xml:space="preserve">Game</w:t>
+          <w:t xml:space="preserve">Game Utils</w:t>
         </w:r>
         <w:r>
           <w:rPr>
@@ -2159,7 +2172,7 @@
           <w:rPr>
             <w:rFonts w:ascii="Trebuchet MS" w:hAnsi="Trebuchet MS" w:cs="Trebuchet MS" w:eastAsia="Trebuchet MS"/>
           </w:rPr>
-          <w:t xml:space="preserve">4.2</w:t>
+          <w:t xml:space="preserve">4.3</w:t>
         </w:r>
         <w:r>
           <w:tab/>
@@ -2174,7 +2187,7 @@
             <w:rStyle w:val="1148"/>
             <w:highlight w:val="none"/>
           </w:rPr>
-          <w:t xml:space="preserve">Game Utils</w:t>
+          <w:t xml:space="preserve">Game End Menu</w:t>
         </w:r>
         <w:r>
           <w:rPr>
@@ -2208,7 +2221,7 @@
           <w:rPr>
             <w:rFonts w:ascii="Trebuchet MS" w:hAnsi="Trebuchet MS" w:cs="Trebuchet MS" w:eastAsia="Trebuchet MS"/>
           </w:rPr>
-          <w:t xml:space="preserve">4.3</w:t>
+          <w:t xml:space="preserve">5.</w:t>
         </w:r>
         <w:r>
           <w:tab/>
@@ -2223,7 +2236,7 @@
             <w:rStyle w:val="1148"/>
             <w:highlight w:val="none"/>
           </w:rPr>
-          <w:t xml:space="preserve">Game End Menu</w:t>
+          <w:t xml:space="preserve">Menu</w:t>
         </w:r>
         <w:r>
           <w:rPr>
@@ -2238,7 +2251,7 @@
           <w:fldChar w:fldCharType="begin"/>
           <w:instrText xml:space="preserve">PAGEREF _Toc70 \h</w:instrText>
           <w:fldChar w:fldCharType="separate"/>
-          <w:t xml:space="preserve">13</w:t>
+          <w:t xml:space="preserve">14</w:t>
           <w:fldChar w:fldCharType="end"/>
         </w:r>
       </w:hyperlink>
@@ -2257,7 +2270,7 @@
           <w:rPr>
             <w:rFonts w:ascii="Trebuchet MS" w:hAnsi="Trebuchet MS" w:cs="Trebuchet MS" w:eastAsia="Trebuchet MS"/>
           </w:rPr>
-          <w:t xml:space="preserve">5.</w:t>
+          <w:t xml:space="preserve">5.1</w:t>
         </w:r>
         <w:r>
           <w:tab/>
@@ -2272,7 +2285,7 @@
             <w:rStyle w:val="1148"/>
             <w:highlight w:val="none"/>
           </w:rPr>
-          <w:t xml:space="preserve">Menu</w:t>
+          <w:t xml:space="preserve">Font</w:t>
         </w:r>
         <w:r>
           <w:rPr>
@@ -2287,7 +2300,7 @@
           <w:fldChar w:fldCharType="begin"/>
           <w:instrText xml:space="preserve">PAGEREF _Toc71 \h</w:instrText>
           <w:fldChar w:fldCharType="separate"/>
-          <w:t xml:space="preserve">13</w:t>
+          <w:t xml:space="preserve">14</w:t>
           <w:fldChar w:fldCharType="end"/>
         </w:r>
       </w:hyperlink>
@@ -2306,7 +2319,7 @@
           <w:rPr>
             <w:rFonts w:ascii="Trebuchet MS" w:hAnsi="Trebuchet MS" w:cs="Trebuchet MS" w:eastAsia="Trebuchet MS"/>
           </w:rPr>
-          <w:t xml:space="preserve">5.1</w:t>
+          <w:t xml:space="preserve">5.2</w:t>
         </w:r>
         <w:r>
           <w:tab/>
@@ -2321,7 +2334,7 @@
             <w:rStyle w:val="1148"/>
             <w:highlight w:val="none"/>
           </w:rPr>
-          <w:t xml:space="preserve">Font</w:t>
+          <w:t xml:space="preserve">Main Menu</w:t>
         </w:r>
         <w:r>
           <w:rPr>
@@ -2336,7 +2349,7 @@
           <w:fldChar w:fldCharType="begin"/>
           <w:instrText xml:space="preserve">PAGEREF _Toc72 \h</w:instrText>
           <w:fldChar w:fldCharType="separate"/>
-          <w:t xml:space="preserve">13</w:t>
+          <w:t xml:space="preserve">14</w:t>
           <w:fldChar w:fldCharType="end"/>
         </w:r>
       </w:hyperlink>
@@ -2355,7 +2368,7 @@
           <w:rPr>
             <w:rFonts w:ascii="Trebuchet MS" w:hAnsi="Trebuchet MS" w:cs="Trebuchet MS" w:eastAsia="Trebuchet MS"/>
           </w:rPr>
-          <w:t xml:space="preserve">5.2</w:t>
+          <w:t xml:space="preserve">5.3</w:t>
         </w:r>
         <w:r>
           <w:tab/>
@@ -2370,7 +2383,7 @@
             <w:rStyle w:val="1148"/>
             <w:highlight w:val="none"/>
           </w:rPr>
-          <w:t xml:space="preserve">Main Menu</w:t>
+          <w:t xml:space="preserve">Pause Menu</w:t>
         </w:r>
         <w:r>
           <w:rPr>
@@ -2385,7 +2398,7 @@
           <w:fldChar w:fldCharType="begin"/>
           <w:instrText xml:space="preserve">PAGEREF _Toc73 \h</w:instrText>
           <w:fldChar w:fldCharType="separate"/>
-          <w:t xml:space="preserve">13</w:t>
+          <w:t xml:space="preserve">14</w:t>
           <w:fldChar w:fldCharType="end"/>
         </w:r>
       </w:hyperlink>
@@ -2404,55 +2417,6 @@
           <w:rPr>
             <w:rFonts w:ascii="Trebuchet MS" w:hAnsi="Trebuchet MS" w:cs="Trebuchet MS" w:eastAsia="Trebuchet MS"/>
           </w:rPr>
-          <w:t xml:space="preserve">5.3</w:t>
-        </w:r>
-        <w:r>
-          <w:tab/>
-        </w:r>
-        <w:r>
-          <w:rPr>
-            <w:rStyle w:val="1148"/>
-          </w:rPr>
-        </w:r>
-        <w:r>
-          <w:rPr>
-            <w:rStyle w:val="1148"/>
-            <w:highlight w:val="none"/>
-          </w:rPr>
-          <w:t xml:space="preserve">Pause Menu</w:t>
-        </w:r>
-        <w:r>
-          <w:rPr>
-            <w:rStyle w:val="1148"/>
-            <w:highlight w:val="none"/>
-          </w:rPr>
-        </w:r>
-        <w:r>
-          <w:tab/>
-        </w:r>
-        <w:r>
-          <w:fldChar w:fldCharType="begin"/>
-          <w:instrText xml:space="preserve">PAGEREF _Toc74 \h</w:instrText>
-          <w:fldChar w:fldCharType="separate"/>
-          <w:t xml:space="preserve">13</w:t>
-          <w:fldChar w:fldCharType="end"/>
-        </w:r>
-      </w:hyperlink>
-      <w:r/>
-    </w:p>
-    <w:p>
-      <w:pPr>
-        <w:pStyle w:val="1135"/>
-        <w:tabs>
-          <w:tab w:val="left" w:pos="878" w:leader="none"/>
-          <w:tab w:val="right" w:pos="9290" w:leader="dot"/>
-        </w:tabs>
-      </w:pPr>
-      <w:hyperlink w:tooltip="#_Toc75" w:anchor="_Toc75" w:history="1">
-        <w:r>
-          <w:rPr>
-            <w:rFonts w:ascii="Trebuchet MS" w:hAnsi="Trebuchet MS" w:cs="Trebuchet MS" w:eastAsia="Trebuchet MS"/>
-          </w:rPr>
           <w:t xml:space="preserve">5.4</w:t>
         </w:r>
         <w:r>
@@ -2481,9 +2445,9 @@
         </w:r>
         <w:r>
           <w:fldChar w:fldCharType="begin"/>
-          <w:instrText xml:space="preserve">PAGEREF _Toc75 \h</w:instrText>
+          <w:instrText xml:space="preserve">PAGEREF _Toc74 \h</w:instrText>
           <w:fldChar w:fldCharType="separate"/>
-          <w:t xml:space="preserve">13</w:t>
+          <w:t xml:space="preserve">14</w:t>
           <w:fldChar w:fldCharType="end"/>
         </w:r>
       </w:hyperlink>
@@ -2501,7 +2465,7 @@
           <w:bCs/>
         </w:rPr>
       </w:pPr>
-      <w:hyperlink w:tooltip="#_Toc76" w:anchor="_Toc76" w:history="1">
+      <w:hyperlink w:tooltip="#_Toc75" w:anchor="_Toc75" w:history="1">
         <w:r>
           <w:rPr>
             <w:rStyle w:val="1148"/>
@@ -2564,7 +2528,7 @@
         </w:r>
         <w:r>
           <w:fldChar w:fldCharType="begin"/>
-          <w:instrText xml:space="preserve">PAGEREF _Toc76 \h</w:instrText>
+          <w:instrText xml:space="preserve">PAGEREF _Toc75 \h</w:instrText>
           <w:fldChar w:fldCharType="separate"/>
           <w:t xml:space="preserve">15</w:t>
           <w:fldChar w:fldCharType="end"/>
@@ -2588,7 +2552,7 @@
           <w:highlight w:val="none"/>
         </w:rPr>
       </w:pPr>
-      <w:hyperlink w:tooltip="#_Toc77" w:anchor="_Toc77" w:history="1">
+      <w:hyperlink w:tooltip="#_Toc76" w:anchor="_Toc76" w:history="1">
         <w:r>
           <w:rPr>
             <w:rStyle w:val="1148"/>
@@ -2613,7 +2577,7 @@
         </w:r>
         <w:r>
           <w:fldChar w:fldCharType="begin"/>
-          <w:instrText xml:space="preserve">PAGEREF _Toc77 \h</w:instrText>
+          <w:instrText xml:space="preserve">PAGEREF _Toc76 \h</w:instrText>
           <w:fldChar w:fldCharType="separate"/>
           <w:t xml:space="preserve">16</w:t>
           <w:fldChar w:fldCharType="end"/>
@@ -2634,8 +2598,7 @@
         <w:fldChar w:fldCharType="end"/>
       </w:r>
       <w:r/>
-    </w:p>
-    <w:p>
+      <w:r/>
       <w:r/>
       <w:r/>
     </w:p>
@@ -2963,11 +2926,7 @@
         </w:rPr>
         <w:t xml:space="preserve">Instruções de Utilização</w:t>
       </w:r>
-      <w:r>
-        <w:rPr>
-          <w:rFonts w:ascii="Arial" w:hAnsi="Arial" w:cs="Arial"/>
-        </w:rPr>
-      </w:r>
+      <w:r/>
       <w:bookmarkEnd w:id="42"/>
       <w:r/>
       <w:r/>
@@ -3026,7 +2985,6 @@
         </w:rPr>
       </w:pPr>
       <w:r/>
-      <w:bookmarkStart w:id="44" w:name="_Toc44"/>
       <w:r>
         <mc:AlternateContent>
           <mc:Choice Requires="wpg">
@@ -3042,7 +3000,7 @@
                 <wp:extent cx="2618268" cy="2042926"/>
                 <wp:effectExtent l="0" t="0" r="0" b="0"/>
                 <wp:wrapTopAndBottom/>
-                <wp:docPr id="14" name="" hidden="0"/>
+                <wp:docPr id="11" name="" hidden="0"/>
                 <wp:cNvGraphicFramePr>
                   <a:graphicFrameLocks xmlns:a="http://schemas.openxmlformats.org/drawingml/2006/main" noChangeAspect="1"/>
                 </wp:cNvGraphicFramePr>
@@ -3057,7 +3015,7 @@
                         <pic:nvPr isPhoto="0" userDrawn="0"/>
                       </pic:nvPicPr>
                       <pic:blipFill>
-                        <a:blip r:embed="rId16"/>
+                        <a:blip r:embed="rId15"/>
                         <a:stretch/>
                       </pic:blipFill>
                       <pic:spPr bwMode="auto">
@@ -3093,9 +3051,9 @@
                   <v:f eqn="sum @10 21600 0"/>
                 </v:formulas>
               </v:shapetype>
-              <v:shape id="_x0000_i13" o:spid="_x0000_s13" type="#_x0000_t75" style="position:absolute;mso-wrap-distance-left:9.1pt;mso-wrap-distance-top:0.0pt;mso-wrap-distance-right:9.1pt;mso-wrap-distance-bottom:0.0pt;z-index:487294464;o:allowoverlap:true;o:allowincell:true;mso-position-horizontal-relative:text;margin-left:129.9pt;mso-position-horizontal:absolute;mso-position-vertical-relative:text;margin-top:12.2pt;mso-position-vertical:absolute;width:206.2pt;height:160.9pt;" stroked="false">
+              <v:shape id="_x0000_i10" o:spid="_x0000_s10" type="#_x0000_t75" style="position:absolute;mso-wrap-distance-left:9.1pt;mso-wrap-distance-top:0.0pt;mso-wrap-distance-right:9.1pt;mso-wrap-distance-bottom:0.0pt;z-index:487294464;o:allowoverlap:true;o:allowincell:true;mso-position-horizontal-relative:text;margin-left:129.9pt;mso-position-horizontal:absolute;mso-position-vertical-relative:text;margin-top:12.2pt;mso-position-vertical:absolute;width:206.2pt;height:160.9pt;" stroked="false">
                 <v:path textboxrect="0,0,0,0"/>
-                <v:imagedata r:id="rId16" o:title=""/>
+                <v:imagedata r:id="rId15" o:title=""/>
               </v:shape>
             </w:pict>
           </mc:Fallback>
@@ -3106,7 +3064,6 @@
           <w:highlight w:val="none"/>
         </w:rPr>
       </w:r>
-      <w:bookmarkEnd w:id="44"/>
       <w:r/>
       <w:r>
         <w:rPr>
@@ -3271,7 +3228,7 @@
         </w:rPr>
       </w:pPr>
       <w:r/>
-      <w:bookmarkStart w:id="45" w:name="_Toc45"/>
+      <w:bookmarkStart w:id="44" w:name="_Toc44"/>
       <w:r>
         <w:rPr>
           <w:rFonts w:ascii="Arial" w:hAnsi="Arial" w:cs="Arial"/>
@@ -3291,12 +3248,8 @@
         </w:rPr>
         <w:t xml:space="preserve">Inicial</w:t>
       </w:r>
-      <w:r>
-        <w:rPr>
-          <w:highlight w:val="none"/>
-        </w:rPr>
-      </w:r>
-      <w:bookmarkEnd w:id="45"/>
+      <w:r/>
+      <w:bookmarkEnd w:id="44"/>
       <w:r/>
       <w:r>
         <w:rPr>
@@ -3369,7 +3322,7 @@
                 <wp:extent cx="3793542" cy="2833327"/>
                 <wp:effectExtent l="0" t="0" r="0" b="0"/>
                 <wp:wrapTopAndBottom/>
-                <wp:docPr id="15" name="Picture 2" hidden="0"/>
+                <wp:docPr id="12" name="Picture 2" hidden="0"/>
                 <wp:cNvGraphicFramePr>
                   <a:graphicFrameLocks xmlns:a="http://schemas.openxmlformats.org/drawingml/2006/main" noChangeAspect="1"/>
                 </wp:cNvGraphicFramePr>
@@ -3384,7 +3337,7 @@
                         <pic:nvPr isPhoto="0" userDrawn="0"/>
                       </pic:nvPicPr>
                       <pic:blipFill>
-                        <a:blip r:embed="rId17"/>
+                        <a:blip r:embed="rId16"/>
                         <a:stretch/>
                       </pic:blipFill>
                       <pic:spPr bwMode="auto">
@@ -3420,9 +3373,9 @@
                   <v:f eqn="sum @10 21600 0"/>
                 </v:formulas>
               </v:shapetype>
-              <v:shape id="_x0000_i14" o:spid="_x0000_s14" type="#_x0000_t75" style="position:absolute;mso-wrap-distance-left:9.1pt;mso-wrap-distance-top:0.0pt;mso-wrap-distance-right:9.1pt;mso-wrap-distance-bottom:0.0pt;z-index:487288320;o:allowoverlap:true;o:allowincell:true;mso-position-horizontal-relative:text;margin-left:83.6pt;mso-position-horizontal:absolute;mso-position-vertical-relative:text;margin-top:9.3pt;mso-position-vertical:absolute;width:298.7pt;height:223.1pt;" stroked="false">
+              <v:shape id="_x0000_i11" o:spid="_x0000_s11" type="#_x0000_t75" style="position:absolute;mso-wrap-distance-left:9.1pt;mso-wrap-distance-top:0.0pt;mso-wrap-distance-right:9.1pt;mso-wrap-distance-bottom:0.0pt;z-index:487288320;o:allowoverlap:true;o:allowincell:true;mso-position-horizontal-relative:text;margin-left:83.6pt;mso-position-horizontal:absolute;mso-position-vertical-relative:text;margin-top:9.3pt;mso-position-vertical:absolute;width:298.7pt;height:223.1pt;" stroked="false">
                 <v:path textboxrect="0,0,0,0"/>
-                <v:imagedata r:id="rId17" o:title=""/>
+                <v:imagedata r:id="rId16" o:title=""/>
               </v:shape>
             </w:pict>
           </mc:Fallback>
@@ -3622,12 +3575,12 @@
         </w:tabs>
       </w:pPr>
       <w:r/>
-      <w:bookmarkStart w:id="46" w:name="_Toc46"/>
+      <w:bookmarkStart w:id="45" w:name="_Toc45"/>
       <w:r>
         <w:t xml:space="preserve">Play</w:t>
       </w:r>
       <w:r/>
-      <w:bookmarkEnd w:id="46"/>
+      <w:bookmarkEnd w:id="45"/>
       <w:r/>
       <w:r/>
     </w:p>
@@ -3673,7 +3626,7 @@
               <wp:inline xmlns:wp="http://schemas.openxmlformats.org/drawingml/2006/wordprocessingDrawing" distT="0" distB="0" distL="0" distR="0">
                 <wp:extent cx="3428081" cy="2463097"/>
                 <wp:effectExtent l="0" t="0" r="0" b="0"/>
-                <wp:docPr id="16" name="Picture 8" hidden="0"/>
+                <wp:docPr id="13" name="Picture 8" hidden="0"/>
                 <wp:cNvGraphicFramePr>
                   <a:graphicFrameLocks xmlns:a="http://schemas.openxmlformats.org/drawingml/2006/main" noChangeAspect="1"/>
                 </wp:cNvGraphicFramePr>
@@ -3688,7 +3641,7 @@
                         <pic:nvPr isPhoto="0" userDrawn="0"/>
                       </pic:nvPicPr>
                       <pic:blipFill>
-                        <a:blip r:embed="rId18"/>
+                        <a:blip r:embed="rId17"/>
                         <a:stretch/>
                       </pic:blipFill>
                       <pic:spPr bwMode="auto">
@@ -3724,9 +3677,9 @@
                   <v:f eqn="sum @10 21600 0"/>
                 </v:formulas>
               </v:shapetype>
-              <v:shape id="_x0000_i15" o:spid="_x0000_s15" type="#_x0000_t75" style="mso-wrap-distance-left:0.0pt;mso-wrap-distance-top:0.0pt;mso-wrap-distance-right:0.0pt;mso-wrap-distance-bottom:0.0pt;width:269.9pt;height:193.9pt;" stroked="false">
+              <v:shape id="_x0000_i12" o:spid="_x0000_s12" type="#_x0000_t75" style="mso-wrap-distance-left:0.0pt;mso-wrap-distance-top:0.0pt;mso-wrap-distance-right:0.0pt;mso-wrap-distance-bottom:0.0pt;width:269.9pt;height:193.9pt;" stroked="false">
                 <v:path textboxrect="0,0,0,0"/>
-                <v:imagedata r:id="rId18" o:title=""/>
+                <v:imagedata r:id="rId17" o:title=""/>
               </v:shape>
             </w:pict>
           </mc:Fallback>
@@ -3814,7 +3767,7 @@
                 <wp:extent cx="3665169" cy="2698208"/>
                 <wp:effectExtent l="0" t="0" r="0" b="0"/>
                 <wp:wrapSquare wrapText="bothSides"/>
-                <wp:docPr id="17" name="Picture 10" hidden="0"/>
+                <wp:docPr id="14" name="Picture 10" hidden="0"/>
                 <wp:cNvGraphicFramePr>
                   <a:graphicFrameLocks xmlns:a="http://schemas.openxmlformats.org/drawingml/2006/main" noChangeAspect="1"/>
                 </wp:cNvGraphicFramePr>
@@ -3829,7 +3782,7 @@
                         <pic:nvPr isPhoto="0" userDrawn="0"/>
                       </pic:nvPicPr>
                       <pic:blipFill>
-                        <a:blip r:embed="rId19"/>
+                        <a:blip r:embed="rId18"/>
                         <a:stretch/>
                       </pic:blipFill>
                       <pic:spPr bwMode="auto">
@@ -3865,9 +3818,9 @@
                   <v:f eqn="sum @10 21600 0"/>
                 </v:formulas>
               </v:shapetype>
-              <v:shape id="_x0000_i16" o:spid="_x0000_s16" type="#_x0000_t75" style="position:absolute;mso-wrap-distance-left:9.0pt;mso-wrap-distance-top:0.0pt;mso-wrap-distance-right:9.0pt;mso-wrap-distance-bottom:0.0pt;z-index:251665408;o:allowoverlap:true;o:allowincell:true;mso-position-horizontal-relative:text;margin-left:88.7pt;mso-position-horizontal:absolute;mso-position-vertical-relative:text;margin-top:21.8pt;mso-position-vertical:absolute;width:288.6pt;height:212.5pt;" stroked="false">
+              <v:shape id="_x0000_i13" o:spid="_x0000_s13" type="#_x0000_t75" style="position:absolute;mso-wrap-distance-left:9.0pt;mso-wrap-distance-top:0.0pt;mso-wrap-distance-right:9.0pt;mso-wrap-distance-bottom:0.0pt;z-index:251665408;o:allowoverlap:true;o:allowincell:true;mso-position-horizontal-relative:text;margin-left:88.7pt;mso-position-horizontal:absolute;mso-position-vertical-relative:text;margin-top:21.8pt;mso-position-vertical:absolute;width:288.6pt;height:212.5pt;" stroked="false">
                 <v:path textboxrect="0,0,0,0"/>
-                <v:imagedata r:id="rId19" o:title=""/>
+                <v:imagedata r:id="rId18" o:title=""/>
               </v:shape>
             </w:pict>
           </mc:Fallback>
@@ -4052,7 +4005,7 @@
               <wp:inline xmlns:wp="http://schemas.openxmlformats.org/drawingml/2006/wordprocessingDrawing" distT="0" distB="0" distL="0" distR="0">
                 <wp:extent cx="3644775" cy="2755920"/>
                 <wp:effectExtent l="0" t="0" r="0" b="0"/>
-                <wp:docPr id="18" name="Picture 18" hidden="0"/>
+                <wp:docPr id="15" name="Picture 18" hidden="0"/>
                 <wp:cNvGraphicFramePr>
                   <a:graphicFrameLocks xmlns:a="http://schemas.openxmlformats.org/drawingml/2006/main" noChangeAspect="1"/>
                 </wp:cNvGraphicFramePr>
@@ -4067,7 +4020,7 @@
                         <pic:nvPr isPhoto="0" userDrawn="0"/>
                       </pic:nvPicPr>
                       <pic:blipFill>
-                        <a:blip r:embed="rId20"/>
+                        <a:blip r:embed="rId19"/>
                         <a:stretch/>
                       </pic:blipFill>
                       <pic:spPr bwMode="auto">
@@ -4103,9 +4056,9 @@
                   <v:f eqn="sum @10 21600 0"/>
                 </v:formulas>
               </v:shapetype>
-              <v:shape id="_x0000_i17" o:spid="_x0000_s17" type="#_x0000_t75" style="mso-wrap-distance-left:0.0pt;mso-wrap-distance-top:0.0pt;mso-wrap-distance-right:0.0pt;mso-wrap-distance-bottom:0.0pt;width:287.0pt;height:217.0pt;" stroked="false">
+              <v:shape id="_x0000_i14" o:spid="_x0000_s14" type="#_x0000_t75" style="mso-wrap-distance-left:0.0pt;mso-wrap-distance-top:0.0pt;mso-wrap-distance-right:0.0pt;mso-wrap-distance-bottom:0.0pt;width:287.0pt;height:217.0pt;" stroked="false">
                 <v:path textboxrect="0,0,0,0"/>
-                <v:imagedata r:id="rId20" o:title=""/>
+                <v:imagedata r:id="rId19" o:title=""/>
               </v:shape>
             </w:pict>
           </mc:Fallback>
@@ -4161,7 +4114,7 @@
               <wp:inline xmlns:wp="http://schemas.openxmlformats.org/drawingml/2006/wordprocessingDrawing" distT="0" distB="0" distL="0" distR="0">
                 <wp:extent cx="3770065" cy="2705621"/>
                 <wp:effectExtent l="0" t="0" r="0" b="0"/>
-                <wp:docPr id="19" name="Picture 16" hidden="0"/>
+                <wp:docPr id="16" name="Picture 16" hidden="0"/>
                 <wp:cNvGraphicFramePr>
                   <a:graphicFrameLocks xmlns:a="http://schemas.openxmlformats.org/drawingml/2006/main" noChangeAspect="1"/>
                 </wp:cNvGraphicFramePr>
@@ -4176,7 +4129,7 @@
                         <pic:nvPr isPhoto="0" userDrawn="0"/>
                       </pic:nvPicPr>
                       <pic:blipFill>
-                        <a:blip r:embed="rId21"/>
+                        <a:blip r:embed="rId20"/>
                         <a:stretch/>
                       </pic:blipFill>
                       <pic:spPr bwMode="auto">
@@ -4212,9 +4165,9 @@
                   <v:f eqn="sum @10 21600 0"/>
                 </v:formulas>
               </v:shapetype>
-              <v:shape id="_x0000_i18" o:spid="_x0000_s18" type="#_x0000_t75" style="mso-wrap-distance-left:0.0pt;mso-wrap-distance-top:0.0pt;mso-wrap-distance-right:0.0pt;mso-wrap-distance-bottom:0.0pt;width:296.9pt;height:213.0pt;" stroked="false">
+              <v:shape id="_x0000_i15" o:spid="_x0000_s15" type="#_x0000_t75" style="mso-wrap-distance-left:0.0pt;mso-wrap-distance-top:0.0pt;mso-wrap-distance-right:0.0pt;mso-wrap-distance-bottom:0.0pt;width:296.9pt;height:213.0pt;" stroked="false">
                 <v:path textboxrect="0,0,0,0"/>
-                <v:imagedata r:id="rId21" o:title=""/>
+                <v:imagedata r:id="rId20" o:title=""/>
               </v:shape>
             </w:pict>
           </mc:Fallback>
@@ -4273,12 +4226,12 @@
         </w:tabs>
       </w:pPr>
       <w:r/>
-      <w:bookmarkStart w:id="47" w:name="_Toc47"/>
+      <w:bookmarkStart w:id="46" w:name="_Toc46"/>
       <w:r>
         <w:t xml:space="preserve">Rules Menu</w:t>
       </w:r>
       <w:r/>
-      <w:bookmarkEnd w:id="47"/>
+      <w:bookmarkEnd w:id="46"/>
       <w:r/>
       <w:r/>
     </w:p>
@@ -4331,7 +4284,7 @@
               <wp:inline xmlns:wp="http://schemas.openxmlformats.org/drawingml/2006/wordprocessingDrawing" distT="0" distB="0" distL="0" distR="0">
                 <wp:extent cx="3693850" cy="2751720"/>
                 <wp:effectExtent l="0" t="0" r="0" b="0"/>
-                <wp:docPr id="20" name="Picture 6" hidden="0"/>
+                <wp:docPr id="17" name="Picture 6" hidden="0"/>
                 <wp:cNvGraphicFramePr>
                   <a:graphicFrameLocks xmlns:a="http://schemas.openxmlformats.org/drawingml/2006/main" noChangeAspect="1"/>
                 </wp:cNvGraphicFramePr>
@@ -4346,7 +4299,7 @@
                         <pic:nvPr isPhoto="0" userDrawn="0"/>
                       </pic:nvPicPr>
                       <pic:blipFill>
-                        <a:blip r:embed="rId22"/>
+                        <a:blip r:embed="rId21"/>
                         <a:stretch/>
                       </pic:blipFill>
                       <pic:spPr bwMode="auto">
@@ -4382,9 +4335,9 @@
                   <v:f eqn="sum @10 21600 0"/>
                 </v:formulas>
               </v:shapetype>
-              <v:shape id="_x0000_i19" o:spid="_x0000_s19" type="#_x0000_t75" style="mso-wrap-distance-left:0.0pt;mso-wrap-distance-top:0.0pt;mso-wrap-distance-right:0.0pt;mso-wrap-distance-bottom:0.0pt;width:290.9pt;height:216.7pt;" stroked="false">
+              <v:shape id="_x0000_i16" o:spid="_x0000_s16" type="#_x0000_t75" style="mso-wrap-distance-left:0.0pt;mso-wrap-distance-top:0.0pt;mso-wrap-distance-right:0.0pt;mso-wrap-distance-bottom:0.0pt;width:290.9pt;height:216.7pt;" stroked="false">
                 <v:path textboxrect="0,0,0,0"/>
-                <v:imagedata r:id="rId22" o:title=""/>
+                <v:imagedata r:id="rId21" o:title=""/>
               </v:shape>
             </w:pict>
           </mc:Fallback>
@@ -4536,7 +4489,7 @@
         </w:rPr>
       </w:pPr>
       <w:r/>
-      <w:bookmarkStart w:id="48" w:name="_Toc48"/>
+      <w:bookmarkStart w:id="47" w:name="_Toc47"/>
       <w:r>
         <w:rPr>
           <w:rFonts w:ascii="Arial" w:hAnsi="Arial" w:cs="Arial"/>
@@ -4555,7 +4508,7 @@
         <w:t xml:space="preserve"> </w:t>
       </w:r>
       <w:r/>
-      <w:bookmarkEnd w:id="48"/>
+      <w:bookmarkEnd w:id="47"/>
       <w:r/>
       <w:r/>
     </w:p>
@@ -5212,12 +5165,12 @@
         </w:tabs>
       </w:pPr>
       <w:r/>
-      <w:bookmarkStart w:id="49" w:name="_Toc49"/>
+      <w:bookmarkStart w:id="48" w:name="_Toc48"/>
       <w:r>
         <w:t xml:space="preserve">Funcionalidades</w:t>
       </w:r>
       <w:r/>
-      <w:bookmarkEnd w:id="49"/>
+      <w:bookmarkEnd w:id="48"/>
       <w:r/>
       <w:r/>
     </w:p>
@@ -5236,7 +5189,7 @@
         </w:tabs>
       </w:pPr>
       <w:r/>
-      <w:bookmarkStart w:id="50" w:name="_Toc50"/>
+      <w:bookmarkStart w:id="49" w:name="_Toc49"/>
       <w:r>
         <w:rPr>
           <w:highlight w:val="none"/>
@@ -5244,7 +5197,7 @@
         <w:t xml:space="preserve">Menus</w:t>
       </w:r>
       <w:r/>
-      <w:bookmarkEnd w:id="50"/>
+      <w:bookmarkEnd w:id="49"/>
       <w:r/>
       <w:r/>
     </w:p>
@@ -5328,19 +5281,15 @@
         </w:tabs>
       </w:pPr>
       <w:r/>
-      <w:bookmarkStart w:id="51" w:name="_Toc51"/>
+      <w:bookmarkStart w:id="50" w:name="_Toc50"/>
       <w:r>
         <w:rPr>
           <w:highlight w:val="none"/>
         </w:rPr>
         <w:t xml:space="preserve">Jogo</w:t>
       </w:r>
-      <w:r>
-        <w:rPr>
-          <w:highlight w:val="none"/>
-        </w:rPr>
-      </w:r>
-      <w:bookmarkEnd w:id="51"/>
+      <w:r/>
+      <w:bookmarkEnd w:id="50"/>
       <w:r/>
       <w:r/>
     </w:p>
@@ -5426,19 +5375,15 @@
         </w:tabs>
       </w:pPr>
       <w:r/>
-      <w:bookmarkStart w:id="52" w:name="_Toc52"/>
+      <w:bookmarkStart w:id="51" w:name="_Toc51"/>
       <w:r>
         <w:rPr>
           <w:highlight w:val="none"/>
         </w:rPr>
         <w:t xml:space="preserve">Animação</w:t>
       </w:r>
-      <w:r>
-        <w:rPr>
-          <w:highlight w:val="none"/>
-        </w:rPr>
-      </w:r>
-      <w:bookmarkEnd w:id="52"/>
+      <w:r/>
+      <w:bookmarkEnd w:id="51"/>
       <w:r/>
       <w:r/>
     </w:p>
@@ -5499,19 +5444,15 @@
         </w:tabs>
       </w:pPr>
       <w:r/>
-      <w:bookmarkStart w:id="53" w:name="_Toc53"/>
+      <w:bookmarkStart w:id="52" w:name="_Toc52"/>
       <w:r>
         <w:rPr>
           <w:highlight w:val="none"/>
         </w:rPr>
         <w:t xml:space="preserve">Funcionalidades Adicionais</w:t>
       </w:r>
-      <w:r>
-        <w:rPr>
-          <w:highlight w:val="none"/>
-        </w:rPr>
-      </w:r>
-      <w:bookmarkEnd w:id="53"/>
+      <w:r/>
+      <w:bookmarkEnd w:id="52"/>
       <w:r/>
       <w:r/>
     </w:p>
@@ -5595,19 +5536,15 @@
         </w:tabs>
       </w:pPr>
       <w:r/>
-      <w:bookmarkStart w:id="54" w:name="_Toc54"/>
+      <w:bookmarkStart w:id="53" w:name="_Toc53"/>
       <w:r>
         <w:rPr>
           <w:highlight w:val="none"/>
         </w:rPr>
         <w:t xml:space="preserve">Funcionalidades por Implementar</w:t>
       </w:r>
-      <w:r>
-        <w:rPr>
-          <w:highlight w:val="none"/>
-        </w:rPr>
-      </w:r>
-      <w:bookmarkEnd w:id="54"/>
+      <w:r/>
+      <w:bookmarkEnd w:id="53"/>
       <w:r/>
       <w:r/>
     </w:p>
@@ -5676,7 +5613,7 @@
         </w:tabs>
       </w:pPr>
       <w:r/>
-      <w:bookmarkStart w:id="55" w:name="_Toc55"/>
+      <w:bookmarkStart w:id="54" w:name="_Toc54"/>
       <w:r>
         <w:rPr>
           <w:highlight w:val="none"/>
@@ -5684,8 +5621,19 @@
         <w:t xml:space="preserve">Timer</w:t>
       </w:r>
       <w:r/>
-      <w:bookmarkEnd w:id="55"/>
-      <w:r/>
+      <w:bookmarkEnd w:id="54"/>
+      <w:r/>
+      <w:r/>
+      <w:r>
+        <w:rPr>
+          <w:highlight w:val="none"/>
+        </w:rPr>
+      </w:r>
+      <w:r>
+        <w:rPr>
+          <w:highlight w:val="none"/>
+        </w:rPr>
+      </w:r>
       <w:r/>
     </w:p>
     <w:p>
@@ -5777,12 +5725,12 @@
         </w:tabs>
       </w:pPr>
       <w:r/>
-      <w:bookmarkStart w:id="56" w:name="_Toc56"/>
+      <w:bookmarkStart w:id="55" w:name="_Toc55"/>
       <w:r>
         <w:t xml:space="preserve">Keyboard</w:t>
       </w:r>
       <w:r/>
-      <w:bookmarkEnd w:id="56"/>
+      <w:bookmarkEnd w:id="55"/>
       <w:r/>
       <w:r/>
     </w:p>
@@ -5918,12 +5866,12 @@
         </w:tabs>
       </w:pPr>
       <w:r/>
-      <w:bookmarkStart w:id="57" w:name="_Toc57"/>
+      <w:bookmarkStart w:id="56" w:name="_Toc56"/>
       <w:r>
         <w:t xml:space="preserve">Mouse</w:t>
       </w:r>
       <w:r/>
-      <w:bookmarkEnd w:id="57"/>
+      <w:bookmarkEnd w:id="56"/>
       <w:r/>
       <w:r/>
     </w:p>
@@ -6100,7 +6048,7 @@
         </w:tabs>
       </w:pPr>
       <w:r/>
-      <w:bookmarkStart w:id="58" w:name="_Toc58"/>
+      <w:bookmarkStart w:id="57" w:name="_Toc57"/>
       <w:r>
         <w:t xml:space="preserve">Graphics</w:t>
       </w:r>
@@ -6114,7 +6062,7 @@
         <w:t xml:space="preserve">Card</w:t>
       </w:r>
       <w:r/>
-      <w:bookmarkEnd w:id="58"/>
+      <w:bookmarkEnd w:id="57"/>
       <w:r/>
       <w:r/>
     </w:p>
@@ -6134,7 +6082,7 @@
           <w:i w:val="0"/>
           <w:highlight w:val="none"/>
         </w:rPr>
-        <w:t xml:space="preserve">O dispositivo mais importante na realização deste projeto é sem dúvida a placa gráfica. Este dispositivo fornece ao utilizador uma experiência visual, o que seria impossível sem implementação da placa gráfica.</w:t>
+        <w:t xml:space="preserve">O dispositivo mais importante na realização deste projeto é sem dúvida a placa gráfica. Este dispositivo fornece ao utilizador uma experiência visual através do desenho de sprites e do uso de uma fonte para desenhar caracteres (utilizados para desenhar a data atual), o que seria impossível sem implementação da placa gráfica.</w:t>
       </w:r>
       <w:r>
         <w:rPr>
@@ -6209,12 +6157,12 @@
         </w:tabs>
       </w:pPr>
       <w:r/>
-      <w:bookmarkStart w:id="59" w:name="_Toc59"/>
+      <w:bookmarkStart w:id="58" w:name="_Toc58"/>
       <w:r>
         <w:t xml:space="preserve">RTC</w:t>
       </w:r>
       <w:r/>
-      <w:bookmarkEnd w:id="59"/>
+      <w:bookmarkEnd w:id="58"/>
       <w:r/>
       <w:r/>
     </w:p>
@@ -6288,7 +6236,7 @@
         </w:rPr>
       </w:pPr>
       <w:r/>
-      <w:bookmarkStart w:id="60" w:name="_Toc60"/>
+      <w:bookmarkStart w:id="59" w:name="_Toc59"/>
       <w:r>
         <w:rPr>
           <w:rFonts w:ascii="Arial" w:hAnsi="Arial" w:cs="Arial"/>
@@ -6297,12 +6245,8 @@
         </w:rPr>
         <w:t xml:space="preserve">Estrutura e Organização do Código</w:t>
       </w:r>
-      <w:r>
-        <w:rPr>
-          <w:highlight w:val="none"/>
-        </w:rPr>
-      </w:r>
-      <w:bookmarkEnd w:id="60"/>
+      <w:r/>
+      <w:bookmarkEnd w:id="59"/>
       <w:r/>
       <w:r/>
     </w:p>
@@ -6324,20 +6268,32 @@
         <w:jc w:val="left"/>
       </w:pPr>
       <w:r/>
-      <w:bookmarkStart w:id="61" w:name="_Toc61"/>
+      <w:bookmarkStart w:id="60" w:name="_Toc60"/>
       <w:r/>
       <w:bookmarkStart w:id="39" w:name="_Toc39"/>
       <w:r>
         <w:t xml:space="preserve">Proj</w:t>
       </w:r>
-      <w:r>
-        <w:rPr>
-          <w:highlight w:val="none"/>
-        </w:rPr>
-      </w:r>
-      <w:bookmarkEnd w:id="61"/>
-      <w:r/>
-      <w:r/>
+      <w:r/>
+      <w:bookmarkEnd w:id="60"/>
+      <w:r/>
+      <w:r/>
+    </w:p>
+    <w:p>
+      <w:pPr>
+        <w:pStyle w:val="1137"/>
+      </w:pPr>
+      <w:r>
+        <w:rPr>
+          <w:highlight w:val="none"/>
+        </w:rPr>
+        <w:t xml:space="preserve">Peso Relativo: 5%; Implementado por: Fernando Rego</w:t>
+      </w:r>
+      <w:r>
+        <w:rPr>
+          <w:highlight w:val="none"/>
+        </w:rPr>
+      </w:r>
     </w:p>
     <w:p>
       <w:pPr>
@@ -6655,20 +6611,27 @@
         <w:jc w:val="left"/>
       </w:pPr>
       <w:r/>
-      <w:bookmarkStart w:id="62" w:name="_Toc62"/>
+      <w:bookmarkStart w:id="61" w:name="_Toc61"/>
       <w:r>
         <w:rPr>
           <w:highlight w:val="none"/>
         </w:rPr>
         <w:t xml:space="preserve">Lib</w:t>
       </w:r>
-      <w:r>
-        <w:rPr>
-          <w:highlight w:val="none"/>
-        </w:rPr>
-      </w:r>
-      <w:bookmarkEnd w:id="62"/>
-      <w:r/>
+      <w:r/>
+      <w:bookmarkEnd w:id="61"/>
+      <w:r/>
+      <w:r/>
+      <w:r>
+        <w:rPr>
+          <w:highlight w:val="none"/>
+        </w:rPr>
+      </w:r>
+      <w:r>
+        <w:rPr>
+          <w:highlight w:val="none"/>
+        </w:rPr>
+      </w:r>
       <w:r/>
     </w:p>
     <w:p>
@@ -6685,20 +6648,46 @@
         </w:tabs>
       </w:pPr>
       <w:r/>
-      <w:bookmarkStart w:id="63" w:name="_Toc63"/>
+      <w:bookmarkStart w:id="62" w:name="_Toc62"/>
       <w:r>
         <w:rPr>
           <w:highlight w:val="none"/>
         </w:rPr>
         <w:t xml:space="preserve">Devices</w:t>
       </w:r>
-      <w:bookmarkEnd w:id="63"/>
-      <w:r/>
-      <w:r>
-        <w:rPr>
-          <w:highlight w:val="none"/>
-        </w:rPr>
-      </w:r>
+      <w:r/>
+      <w:bookmarkEnd w:id="62"/>
+      <w:r/>
+      <w:r>
+        <w:rPr>
+          <w:highlight w:val="none"/>
+        </w:rPr>
+      </w:r>
+    </w:p>
+    <w:p>
+      <w:pPr>
+        <w:pStyle w:val="1137"/>
+      </w:pPr>
+      <w:r>
+        <w:rPr>
+          <w:highlight w:val="none"/>
+        </w:rPr>
+      </w:r>
+      <w:r>
+        <w:rPr>
+          <w:highlight w:val="none"/>
+        </w:rPr>
+        <w:t xml:space="preserve">Peso Relativo: 25%</w:t>
+      </w:r>
+      <w:r/>
+      <w:r/>
+      <w:r>
+        <w:rPr>
+          <w:highlight w:val="none"/>
+        </w:rPr>
+        <w:t xml:space="preserve">; Implementado por: Todos os membros</w:t>
+      </w:r>
+      <w:r/>
     </w:p>
     <w:p>
       <w:pPr>
@@ -6777,20 +6766,51 @@
         </w:tabs>
       </w:pPr>
       <w:r/>
-      <w:bookmarkStart w:id="64" w:name="_Toc64"/>
+      <w:bookmarkStart w:id="63" w:name="_Toc63"/>
       <w:r>
         <w:rPr>
           <w:highlight w:val="none"/>
         </w:rPr>
         <w:t xml:space="preserve">Sprite</w:t>
       </w:r>
-      <w:bookmarkEnd w:id="64"/>
-      <w:r/>
-      <w:r>
-        <w:rPr>
-          <w:highlight w:val="none"/>
-        </w:rPr>
-      </w:r>
+      <w:r/>
+      <w:bookmarkEnd w:id="63"/>
+      <w:r/>
+      <w:r>
+        <w:rPr>
+          <w:highlight w:val="none"/>
+        </w:rPr>
+      </w:r>
+    </w:p>
+    <w:p>
+      <w:pPr>
+        <w:pStyle w:val="1137"/>
+      </w:pPr>
+      <w:r>
+        <w:rPr>
+          <w:highlight w:val="none"/>
+        </w:rPr>
+      </w:r>
+      <w:r>
+        <w:rPr>
+          <w:highlight w:val="none"/>
+        </w:rPr>
+        <w:t xml:space="preserve">Peso Relativo: 5%</w:t>
+      </w:r>
+      <w:r/>
+      <w:r/>
+      <w:r>
+        <w:rPr>
+          <w:highlight w:val="none"/>
+        </w:rPr>
+      </w:r>
+      <w:r>
+        <w:rPr>
+          <w:highlight w:val="none"/>
+        </w:rPr>
+        <w:t xml:space="preserve">; Implementado por: Fernando Rego</w:t>
+      </w:r>
+      <w:r/>
     </w:p>
     <w:p>
       <w:pPr>
@@ -7021,20 +7041,50 @@
         </w:tabs>
       </w:pPr>
       <w:r/>
-      <w:bookmarkStart w:id="65" w:name="_Toc65"/>
+      <w:bookmarkStart w:id="64" w:name="_Toc64"/>
       <w:r>
         <w:rPr>
           <w:highlight w:val="none"/>
         </w:rPr>
         <w:t xml:space="preserve">Utils</w:t>
       </w:r>
-      <w:bookmarkEnd w:id="65"/>
-      <w:r/>
-      <w:r>
-        <w:rPr>
-          <w:highlight w:val="none"/>
-        </w:rPr>
-      </w:r>
+      <w:r/>
+      <w:bookmarkEnd w:id="64"/>
+      <w:r/>
+      <w:r>
+        <w:rPr>
+          <w:highlight w:val="none"/>
+        </w:rPr>
+      </w:r>
+    </w:p>
+    <w:p>
+      <w:pPr>
+        <w:pStyle w:val="1137"/>
+      </w:pPr>
+      <w:r>
+        <w:rPr>
+          <w:highlight w:val="none"/>
+        </w:rPr>
+      </w:r>
+      <w:r>
+        <w:rPr>
+          <w:highlight w:val="none"/>
+        </w:rPr>
+        <w:t xml:space="preserve">Peso Relativo: 2%</w:t>
+      </w:r>
+      <w:r/>
+      <w:r>
+        <w:rPr>
+          <w:highlight w:val="none"/>
+        </w:rPr>
+      </w:r>
+      <w:r>
+        <w:rPr>
+          <w:highlight w:val="none"/>
+        </w:rPr>
+        <w:t xml:space="preserve">; Implementado por: Todos os membros</w:t>
+      </w:r>
+      <w:r/>
     </w:p>
     <w:p>
       <w:pPr>
@@ -7157,20 +7207,41 @@
         <w:jc w:val="left"/>
       </w:pPr>
       <w:r/>
-      <w:bookmarkStart w:id="66" w:name="_Toc66"/>
+      <w:bookmarkStart w:id="65" w:name="_Toc65"/>
       <w:r>
         <w:rPr>
           <w:highlight w:val="none"/>
         </w:rPr>
         <w:t xml:space="preserve">Events</w:t>
       </w:r>
-      <w:r>
-        <w:rPr>
-          <w:highlight w:val="none"/>
-        </w:rPr>
-      </w:r>
-      <w:bookmarkEnd w:id="66"/>
-      <w:r/>
+      <w:r/>
+      <w:bookmarkEnd w:id="65"/>
+      <w:r/>
+      <w:r/>
+    </w:p>
+    <w:p>
+      <w:pPr>
+        <w:pStyle w:val="1137"/>
+      </w:pPr>
+      <w:r>
+        <w:rPr>
+          <w:highlight w:val="none"/>
+        </w:rPr>
+      </w:r>
+      <w:r>
+        <w:rPr>
+          <w:highlight w:val="none"/>
+        </w:rPr>
+        <w:t xml:space="preserve">Peso Relativo: 15%</w:t>
+      </w:r>
+      <w:r/>
+      <w:r/>
+      <w:r>
+        <w:rPr>
+          <w:highlight w:val="none"/>
+        </w:rPr>
+        <w:t xml:space="preserve">; Implementado por: Fernando Rego</w:t>
+      </w:r>
       <w:r/>
     </w:p>
     <w:p>
@@ -7287,7 +7358,7 @@
           <w:i w:val="0"/>
           <w:highlight w:val="none"/>
         </w:rPr>
-        <w:t xml:space="preserve">IN_GAME</w:t>
+        <w:t xml:space="preserve">IN_GAME – está a ocorrer um jogo</w:t>
       </w:r>
       <w:r>
         <w:rPr>
@@ -7315,7 +7386,7 @@
           <w:i w:val="0"/>
           <w:highlight w:val="none"/>
         </w:rPr>
-        <w:t xml:space="preserve">END_GAME</w:t>
+        <w:t xml:space="preserve">END_GAME – terminou o jogo e é apresentado o resultado</w:t>
       </w:r>
       <w:r>
         <w:rPr>
@@ -7343,7 +7414,7 @@
           <w:i w:val="0"/>
           <w:highlight w:val="none"/>
         </w:rPr>
-        <w:t xml:space="preserve">ANIMATION_GAME</w:t>
+        <w:t xml:space="preserve">ANIMATION_GAME – está a ocorrer uma animação</w:t>
       </w:r>
       <w:r>
         <w:rPr>
@@ -7371,7 +7442,7 @@
           <w:i w:val="0"/>
           <w:highlight w:val="none"/>
         </w:rPr>
-        <w:t xml:space="preserve">MAIN_MENU</w:t>
+        <w:t xml:space="preserve">MAIN_MENU – apresentado o menu principal</w:t>
       </w:r>
       <w:r>
         <w:rPr>
@@ -7399,7 +7470,7 @@
           <w:i w:val="0"/>
           <w:highlight w:val="none"/>
         </w:rPr>
-        <w:t xml:space="preserve">PAUSE_MENU</w:t>
+        <w:t xml:space="preserve">PAUSE_MENU – apresentado o menu de pause</w:t>
       </w:r>
       <w:r>
         <w:rPr>
@@ -7427,7 +7498,7 @@
           <w:i w:val="0"/>
           <w:highlight w:val="none"/>
         </w:rPr>
-        <w:t xml:space="preserve">RULES_MENU</w:t>
+        <w:t xml:space="preserve">RULES_MENU – apresentado o menu de regras</w:t>
       </w:r>
       <w:r>
         <w:rPr>
@@ -7455,7 +7526,7 @@
           <w:i w:val="0"/>
           <w:highlight w:val="none"/>
         </w:rPr>
-        <w:t xml:space="preserve">QUIT</w:t>
+        <w:t xml:space="preserve">QUIT – indicação para terminar execução do programa</w:t>
       </w:r>
       <w:r>
         <w:rPr>
@@ -7466,13 +7537,27 @@
     </w:p>
     <w:p>
       <w:pPr>
-        <w:pStyle w:val="1139"/>
-        <w:ind w:left="142" w:right="0" w:firstLine="709"/>
-        <w:spacing w:line="360" w:lineRule="auto"/>
-        <w:rPr>
-          <w:highlight w:val="none"/>
-        </w:rPr>
-      </w:pPr>
+        <w:shd w:val="nil"/>
+        <w:rPr>
+          <w:highlight w:val="none"/>
+        </w:rPr>
+      </w:pPr>
+      <w:r>
+        <w:rPr>
+          <w:highlight w:val="none"/>
+        </w:rPr>
+        <w:br w:type="page" w:clear="all"/>
+      </w:r>
+      <w:r>
+        <w:rPr>
+          <w:highlight w:val="none"/>
+        </w:rPr>
+      </w:r>
+      <w:r>
+        <w:rPr>
+          <w:highlight w:val="none"/>
+        </w:rPr>
+      </w:r>
       <w:r>
         <w:rPr>
           <w:highlight w:val="none"/>
@@ -7495,14 +7580,15 @@
         <w:jc w:val="left"/>
       </w:pPr>
       <w:r/>
-      <w:bookmarkStart w:id="67" w:name="_Toc67"/>
+      <w:bookmarkStart w:id="66" w:name="_Toc66"/>
       <w:r>
         <w:rPr>
           <w:highlight w:val="none"/>
         </w:rPr>
         <w:t xml:space="preserve">Game</w:t>
       </w:r>
-      <w:bookmarkEnd w:id="67"/>
+      <w:r/>
+      <w:bookmarkEnd w:id="66"/>
       <w:r/>
       <w:r>
         <w:rPr>
@@ -7524,20 +7610,50 @@
         </w:tabs>
       </w:pPr>
       <w:r/>
-      <w:bookmarkStart w:id="68" w:name="_Toc68"/>
+      <w:bookmarkStart w:id="67" w:name="_Toc67"/>
       <w:r>
         <w:rPr>
           <w:highlight w:val="none"/>
         </w:rPr>
         <w:t xml:space="preserve">Game</w:t>
       </w:r>
-      <w:bookmarkEnd w:id="68"/>
-      <w:r/>
-      <w:r>
-        <w:rPr>
-          <w:highlight w:val="none"/>
-        </w:rPr>
-      </w:r>
+      <w:r/>
+      <w:bookmarkEnd w:id="67"/>
+      <w:r/>
+      <w:r>
+        <w:rPr>
+          <w:highlight w:val="none"/>
+        </w:rPr>
+      </w:r>
+    </w:p>
+    <w:p>
+      <w:pPr>
+        <w:pStyle w:val="1137"/>
+      </w:pPr>
+      <w:r>
+        <w:rPr>
+          <w:highlight w:val="none"/>
+        </w:rPr>
+      </w:r>
+      <w:r>
+        <w:rPr>
+          <w:highlight w:val="none"/>
+        </w:rPr>
+        <w:t xml:space="preserve">Peso Relativo: 20%</w:t>
+      </w:r>
+      <w:r/>
+      <w:r>
+        <w:rPr>
+          <w:highlight w:val="none"/>
+        </w:rPr>
+      </w:r>
+      <w:r>
+        <w:rPr>
+          <w:highlight w:val="none"/>
+        </w:rPr>
+        <w:t xml:space="preserve">; Implementado por: Fernando Rego</w:t>
+      </w:r>
+      <w:r/>
     </w:p>
     <w:p>
       <w:pPr>
@@ -7565,48 +7681,47 @@
         <w:ind w:left="142" w:right="0" w:firstLine="709"/>
         <w:spacing w:line="360" w:lineRule="auto"/>
         <w:rPr>
-          <w:highlight w:val="none"/>
-        </w:rPr>
-      </w:pPr>
-      <w:r>
-        <w:rPr>
-          <w:highlight w:val="none"/>
-        </w:rPr>
-        <w:t xml:space="preserve">Módulo onde está presente a implementação dos dispositivos Timer, Keyboard, Mouse, Graphics Card e RTC explicados préviamente.</w:t>
-      </w:r>
-      <w:r>
-        <w:rPr>
-          <w:highlight w:val="none"/>
-        </w:rPr>
-      </w:r>
-      <w:r/>
-      <w:r>
-        <w:rPr>
-          <w:highlight w:val="none"/>
-        </w:rPr>
-      </w:r>
-      <w:r>
-        <w:rPr>
-          <w:highlight w:val="none"/>
-        </w:rPr>
-      </w:r>
-      <w:r>
-        <w:rPr>
-          <w:highlight w:val="none"/>
-        </w:rPr>
-      </w:r>
-      <w:r>
-        <w:rPr>
-          <w:highlight w:val="none"/>
-        </w:rPr>
-      </w:r>
-      <w:r>
-        <w:rPr>
-          <w:highlight w:val="none"/>
-        </w:rPr>
-      </w:r>
-      <w:r>
-        <w:rPr>
+          <w:i w:val="0"/>
+          <w:highlight w:val="none"/>
+        </w:rPr>
+      </w:pPr>
+      <w:r>
+        <w:rPr>
+          <w:highlight w:val="none"/>
+        </w:rPr>
+        <w:t xml:space="preserve">Módulo fundamental do jogo que guarda todas as informações necessárias sobre do estado de cada jogo através da struct </w:t>
+      </w:r>
+      <w:r>
+        <w:rPr>
+          <w:i/>
+          <w:highlight w:val="none"/>
+        </w:rPr>
+        <w:t xml:space="preserve">game</w:t>
+      </w:r>
+      <w:r>
+        <w:rPr>
+          <w:i w:val="0"/>
+          <w:highlight w:val="none"/>
+        </w:rPr>
+        <w:t xml:space="preserve"> e guarda todas as sprites associadas ao jogo para desenhar quando e onde necessário. Contém também uma struct </w:t>
+      </w:r>
+      <w:r>
+        <w:rPr>
+          <w:i/>
+          <w:highlight w:val="none"/>
+        </w:rPr>
+        <w:t xml:space="preserve">anim</w:t>
+      </w:r>
+      <w:r>
+        <w:rPr>
+          <w:i w:val="0"/>
+          <w:highlight w:val="none"/>
+        </w:rPr>
+        <w:t xml:space="preserve"> utilizada para a animação das peças a cada jogada e, por fim, toda a lógica do jogo necessária para o jogo connect 4.</w:t>
+      </w:r>
+      <w:r>
+        <w:rPr>
+          <w:i w:val="0"/>
           <w:highlight w:val="none"/>
         </w:rPr>
       </w:r>
@@ -7615,6 +7730,148 @@
       <w:pPr>
         <w:pStyle w:val="1139"/>
         <w:ind w:left="142" w:right="0" w:firstLine="709"/>
+        <w:spacing w:line="360" w:lineRule="auto"/>
+        <w:rPr>
+          <w:b w:val="0"/>
+          <w:i w:val="0"/>
+          <w:highlight w:val="none"/>
+        </w:rPr>
+      </w:pPr>
+      <w:r>
+        <w:rPr>
+          <w:i w:val="0"/>
+          <w:highlight w:val="none"/>
+        </w:rPr>
+        <w:t xml:space="preserve">A struct </w:t>
+      </w:r>
+      <w:r>
+        <w:rPr>
+          <w:i/>
+          <w:highlight w:val="none"/>
+        </w:rPr>
+        <w:t xml:space="preserve">game </w:t>
+      </w:r>
+      <w:r>
+        <w:rPr>
+          <w:i w:val="0"/>
+          <w:highlight w:val="none"/>
+        </w:rPr>
+        <w:t xml:space="preserve">contém um array 2D que simboliza a board </w:t>
+      </w:r>
+      <w:r>
+        <w:rPr>
+          <w:i w:val="0"/>
+          <w:highlight w:val="none"/>
+        </w:rPr>
+        <w:t xml:space="preserve">com 6 linhas e 7 colunas</w:t>
+      </w:r>
+      <w:r>
+        <w:rPr>
+          <w:i w:val="0"/>
+          <w:highlight w:val="none"/>
+        </w:rPr>
+        <w:t xml:space="preserve"> onde cada elemento do array apenas pode conter os valores 0 (lugar vazio), 1 (ocupado peça do jogador 1) ou 2 (ocupado por peça do jogador 2). Contém também um inteiro que representa a vez do jogador podendo então ser 1 (vez do jogador 1) ou 2 (vez do jogador 2) e um outro inteiro que representa a coluna selecionada na jogada atual. Por fim contém um pointer </w:t>
+      </w:r>
+      <w:r>
+        <w:rPr>
+          <w:b w:val="0"/>
+          <w:i/>
+          <w:highlight w:val="none"/>
+        </w:rPr>
+        <w:t xml:space="preserve">display_buffer</w:t>
+      </w:r>
+      <w:r>
+        <w:rPr>
+          <w:b w:val="0"/>
+          <w:i w:val="0"/>
+          <w:highlight w:val="none"/>
+        </w:rPr>
+        <w:t xml:space="preserve"> que é utilizado para </w:t>
+      </w:r>
+      <w:r>
+        <w:rPr>
+          <w:b w:val="0"/>
+          <w:i w:val="0"/>
+          <w:highlight w:val="none"/>
+        </w:rPr>
+        <w:t xml:space="preserve">otimizar o desenho do jogo no menu. Esta otimização é explicada detalhadamente na secção de Detalhes de Implementação.</w:t>
+      </w:r>
+      <w:r>
+        <w:rPr>
+          <w:b w:val="0"/>
+          <w:i w:val="0"/>
+          <w:highlight w:val="none"/>
+        </w:rPr>
+      </w:r>
+    </w:p>
+    <w:p>
+      <w:pPr>
+        <w:pStyle w:val="1139"/>
+        <w:ind w:left="142" w:right="0" w:firstLine="709"/>
+        <w:spacing w:line="360" w:lineRule="auto"/>
+        <w:rPr>
+          <w:b w:val="0"/>
+          <w:i w:val="0"/>
+          <w:highlight w:val="none"/>
+        </w:rPr>
+      </w:pPr>
+      <w:r>
+        <w:rPr>
+          <w:b w:val="0"/>
+          <w:i w:val="0"/>
+          <w:highlight w:val="none"/>
+        </w:rPr>
+        <w:t xml:space="preserve">A struct </w:t>
+      </w:r>
+      <w:r>
+        <w:rPr>
+          <w:b w:val="0"/>
+          <w:i/>
+          <w:highlight w:val="none"/>
+        </w:rPr>
+        <w:t xml:space="preserve">anim</w:t>
+      </w:r>
+      <w:r>
+        <w:rPr>
+          <w:b w:val="0"/>
+          <w:i w:val="0"/>
+          <w:highlight w:val="none"/>
+        </w:rPr>
+        <w:t xml:space="preserve"> contém a sprite que realiza a animação, a posição inicial (x,y) e a altura final da peça. Sendo que a animação consiste na queda vertical da peça numa coluna do tabuleiro, nada mais é preciso para realizar a animação pois só é necessário verificar a posição associada ao eixo vertical.</w:t>
+      </w:r>
+      <w:r>
+        <w:rPr>
+          <w:b w:val="0"/>
+          <w:i w:val="0"/>
+          <w:highlight w:val="none"/>
+        </w:rPr>
+      </w:r>
+      <w:r>
+        <w:rPr>
+          <w:b w:val="0"/>
+          <w:i w:val="0"/>
+          <w:highlight w:val="none"/>
+        </w:rPr>
+      </w:r>
+      <w:r>
+        <w:rPr>
+          <w:b w:val="0"/>
+          <w:i w:val="0"/>
+          <w:highlight w:val="none"/>
+        </w:rPr>
+      </w:r>
+      <w:r>
+        <w:rPr>
+          <w:b w:val="0"/>
+          <w:i w:val="0"/>
+          <w:highlight w:val="none"/>
+        </w:rPr>
+      </w:r>
+    </w:p>
+    <w:p>
+      <w:pPr>
+        <w:pStyle w:val="1139"/>
+        <w:ind w:left="0" w:right="0" w:firstLine="0"/>
         <w:spacing w:line="360" w:lineRule="auto"/>
         <w:rPr>
           <w:highlight w:val="none"/>
@@ -7645,20 +7902,50 @@
         </w:tabs>
       </w:pPr>
       <w:r/>
-      <w:bookmarkStart w:id="69" w:name="_Toc69"/>
+      <w:bookmarkStart w:id="68" w:name="_Toc68"/>
       <w:r>
         <w:rPr>
           <w:highlight w:val="none"/>
         </w:rPr>
         <w:t xml:space="preserve">Game Utils</w:t>
       </w:r>
-      <w:bookmarkEnd w:id="69"/>
-      <w:r/>
-      <w:r>
-        <w:rPr>
-          <w:highlight w:val="none"/>
-        </w:rPr>
-      </w:r>
+      <w:r/>
+      <w:bookmarkEnd w:id="68"/>
+      <w:r/>
+      <w:r>
+        <w:rPr>
+          <w:highlight w:val="none"/>
+        </w:rPr>
+      </w:r>
+    </w:p>
+    <w:p>
+      <w:pPr>
+        <w:pStyle w:val="1137"/>
+      </w:pPr>
+      <w:r>
+        <w:rPr>
+          <w:highlight w:val="none"/>
+        </w:rPr>
+      </w:r>
+      <w:r>
+        <w:rPr>
+          <w:highlight w:val="none"/>
+        </w:rPr>
+        <w:t xml:space="preserve">Peso Relativo: 3%</w:t>
+      </w:r>
+      <w:r/>
+      <w:r>
+        <w:rPr>
+          <w:highlight w:val="none"/>
+        </w:rPr>
+      </w:r>
+      <w:r>
+        <w:rPr>
+          <w:highlight w:val="none"/>
+        </w:rPr>
+        <w:t xml:space="preserve">; Implementado por: Fernando Rego</w:t>
+      </w:r>
+      <w:r/>
     </w:p>
     <w:p>
       <w:pPr>
@@ -7693,38 +7980,7 @@
         <w:rPr>
           <w:highlight w:val="none"/>
         </w:rPr>
-        <w:t xml:space="preserve">Módulo onde está presente a implementação dos dispositivos Timer, Keyboard, Mouse, Graphics Card e RTC explicados préviamente.</w:t>
-      </w:r>
-      <w:r>
-        <w:rPr>
-          <w:highlight w:val="none"/>
-        </w:rPr>
-      </w:r>
-      <w:r/>
-      <w:r>
-        <w:rPr>
-          <w:highlight w:val="none"/>
-        </w:rPr>
-      </w:r>
-      <w:r>
-        <w:rPr>
-          <w:highlight w:val="none"/>
-        </w:rPr>
-      </w:r>
-      <w:r>
-        <w:rPr>
-          <w:highlight w:val="none"/>
-        </w:rPr>
-      </w:r>
-      <w:r>
-        <w:rPr>
-          <w:highlight w:val="none"/>
-        </w:rPr>
-      </w:r>
-      <w:r>
-        <w:rPr>
-          <w:highlight w:val="none"/>
-        </w:rPr>
+        <w:t xml:space="preserve">Módulo que fornece funções auxiliares para a realização do jogo, mais concretamente duas funções para obter a posição no ecrã do canto superior esquerdo (x,y) de cada casa do tabuleiro de jogo e consequentemente desenhar a sprite pretendida no sítio correto. </w:t>
       </w:r>
       <w:r>
         <w:rPr>
@@ -7766,20 +8022,56 @@
         </w:tabs>
       </w:pPr>
       <w:r/>
-      <w:bookmarkStart w:id="70" w:name="_Toc70"/>
+      <w:bookmarkStart w:id="69" w:name="_Toc69"/>
       <w:r>
         <w:rPr>
           <w:highlight w:val="none"/>
         </w:rPr>
         <w:t xml:space="preserve">Game End Menu</w:t>
       </w:r>
-      <w:bookmarkEnd w:id="70"/>
-      <w:r/>
-      <w:r>
-        <w:rPr>
-          <w:highlight w:val="none"/>
-        </w:rPr>
-      </w:r>
+      <w:r/>
+      <w:bookmarkEnd w:id="69"/>
+      <w:r/>
+      <w:r>
+        <w:rPr>
+          <w:highlight w:val="none"/>
+        </w:rPr>
+      </w:r>
+    </w:p>
+    <w:p>
+      <w:pPr>
+        <w:pStyle w:val="1137"/>
+      </w:pPr>
+      <w:r>
+        <w:rPr>
+          <w:highlight w:val="none"/>
+        </w:rPr>
+      </w:r>
+      <w:r>
+        <w:rPr>
+          <w:highlight w:val="none"/>
+        </w:rPr>
+        <w:t xml:space="preserve">Peso Relativo: 5%</w:t>
+      </w:r>
+      <w:r/>
+      <w:r>
+        <w:rPr>
+          <w:highlight w:val="none"/>
+        </w:rPr>
+        <w:t xml:space="preserve">; Implementado por: </w:t>
+      </w:r>
+      <w:r>
+        <w:rPr>
+          <w:highlight w:val="none"/>
+        </w:rPr>
+        <w:t xml:space="preserve">Pedro Macedo, Gonçalo Ferreira e João Duarte</w:t>
+      </w:r>
+      <w:r>
+        <w:rPr>
+          <w:highlight w:val="none"/>
+        </w:rPr>
+      </w:r>
+      <w:r/>
     </w:p>
     <w:p>
       <w:pPr>
@@ -7814,38 +8106,7 @@
         <w:rPr>
           <w:highlight w:val="none"/>
         </w:rPr>
-        <w:t xml:space="preserve">Módulo onde está presente a implementação dos dispositivos Timer, Keyboard, Mouse, Graphics Card e RTC explicados préviamente.</w:t>
-      </w:r>
-      <w:r>
-        <w:rPr>
-          <w:highlight w:val="none"/>
-        </w:rPr>
-      </w:r>
-      <w:r/>
-      <w:r>
-        <w:rPr>
-          <w:highlight w:val="none"/>
-        </w:rPr>
-      </w:r>
-      <w:r>
-        <w:rPr>
-          <w:highlight w:val="none"/>
-        </w:rPr>
-      </w:r>
-      <w:r>
-        <w:rPr>
-          <w:highlight w:val="none"/>
-        </w:rPr>
-      </w:r>
-      <w:r>
-        <w:rPr>
-          <w:highlight w:val="none"/>
-        </w:rPr>
-      </w:r>
-      <w:r>
-        <w:rPr>
-          <w:highlight w:val="none"/>
-        </w:rPr>
+        <w:t xml:space="preserve">Módulo semelhante ao Menu mas que fornece a informação sobre o final de cada jogo. Como o módulo Menu, guarda as sprites necessárias para apresentar o resultado final do jogo e adicionalmente um inteiro que pode ter os valores 1 (jogador 1 ganhou o jogo), 2 (jogador 2 ganhou o jogo) ou 3 (jogo acabou em empate) para decidir qual sprite desenhar no ecrã. Por fim guarda a sprite que representa o mouse para facilitar a navegação do utilizador pelo menu.</w:t>
       </w:r>
       <w:r>
         <w:rPr>
@@ -7884,14 +8145,15 @@
         <w:jc w:val="left"/>
       </w:pPr>
       <w:r/>
-      <w:bookmarkStart w:id="71" w:name="_Toc71"/>
+      <w:bookmarkStart w:id="70" w:name="_Toc70"/>
       <w:r>
         <w:rPr>
           <w:highlight w:val="none"/>
         </w:rPr>
         <w:t xml:space="preserve">Menu</w:t>
       </w:r>
-      <w:bookmarkEnd w:id="71"/>
+      <w:r/>
+      <w:bookmarkEnd w:id="70"/>
       <w:r/>
       <w:r>
         <w:rPr>
@@ -7913,20 +8175,45 @@
         </w:tabs>
       </w:pPr>
       <w:r/>
-      <w:bookmarkStart w:id="72" w:name="_Toc72"/>
+      <w:bookmarkStart w:id="71" w:name="_Toc71"/>
       <w:r>
         <w:rPr>
           <w:highlight w:val="none"/>
         </w:rPr>
         <w:t xml:space="preserve">Font</w:t>
       </w:r>
-      <w:bookmarkEnd w:id="72"/>
-      <w:r/>
-      <w:r>
-        <w:rPr>
-          <w:highlight w:val="none"/>
-        </w:rPr>
-      </w:r>
+      <w:r/>
+      <w:bookmarkEnd w:id="71"/>
+      <w:r/>
+      <w:r>
+        <w:rPr>
+          <w:highlight w:val="none"/>
+        </w:rPr>
+      </w:r>
+    </w:p>
+    <w:p>
+      <w:pPr>
+        <w:pStyle w:val="1137"/>
+      </w:pPr>
+      <w:r>
+        <w:rPr>
+          <w:highlight w:val="none"/>
+        </w:rPr>
+      </w:r>
+      <w:r>
+        <w:rPr>
+          <w:highlight w:val="none"/>
+        </w:rPr>
+        <w:t xml:space="preserve">Peso Relativo: 5%</w:t>
+      </w:r>
+      <w:r/>
+      <w:r>
+        <w:rPr>
+          <w:highlight w:val="none"/>
+        </w:rPr>
+        <w:t xml:space="preserve">; Implementado por: Todos os membros</w:t>
+      </w:r>
+      <w:r/>
     </w:p>
     <w:p>
       <w:pPr>
@@ -7961,38 +8248,7 @@
         <w:rPr>
           <w:highlight w:val="none"/>
         </w:rPr>
-        <w:t xml:space="preserve">Módulo onde está presente a implementação dos dispositivos Timer, Keyboard, Mouse, Graphics Card e RTC explicados préviamente.</w:t>
-      </w:r>
-      <w:r>
-        <w:rPr>
-          <w:highlight w:val="none"/>
-        </w:rPr>
-      </w:r>
-      <w:r/>
-      <w:r>
-        <w:rPr>
-          <w:highlight w:val="none"/>
-        </w:rPr>
-      </w:r>
-      <w:r>
-        <w:rPr>
-          <w:highlight w:val="none"/>
-        </w:rPr>
-      </w:r>
-      <w:r>
-        <w:rPr>
-          <w:highlight w:val="none"/>
-        </w:rPr>
-      </w:r>
-      <w:r>
-        <w:rPr>
-          <w:highlight w:val="none"/>
-        </w:rPr>
-      </w:r>
-      <w:r>
-        <w:rPr>
-          <w:highlight w:val="none"/>
-        </w:rPr>
+        <w:t xml:space="preserve">Módulo que contém sprites que representam todos os caracteres necessários para representar a data atual, e de funções utilizadas para desenhar a data numa posição fixa em cada menu.</w:t>
       </w:r>
       <w:r>
         <w:rPr>
@@ -8034,20 +8290,74 @@
         </w:tabs>
       </w:pPr>
       <w:r/>
-      <w:bookmarkStart w:id="73" w:name="_Toc73"/>
-      <w:r>
-        <w:rPr>
-          <w:highlight w:val="none"/>
-        </w:rPr>
-        <w:t xml:space="preserve">Main Menu</w:t>
-      </w:r>
-      <w:bookmarkEnd w:id="73"/>
-      <w:r/>
-      <w:r>
-        <w:rPr>
-          <w:highlight w:val="none"/>
-        </w:rPr>
-      </w:r>
+      <w:bookmarkStart w:id="72" w:name="_Toc72"/>
+      <w:r>
+        <w:rPr>
+          <w:highlight w:val="none"/>
+        </w:rPr>
+        <w:t xml:space="preserve">Menus</w:t>
+      </w:r>
+      <w:r>
+        <w:rPr>
+          <w:highlight w:val="none"/>
+        </w:rPr>
+      </w:r>
+    </w:p>
+    <w:p>
+      <w:pPr>
+        <w:pStyle w:val="1137"/>
+      </w:pPr>
+      <w:r>
+        <w:rPr>
+          <w:highlight w:val="none"/>
+        </w:rPr>
+      </w:r>
+      <w:r>
+        <w:rPr>
+          <w:highlight w:val="none"/>
+        </w:rPr>
+        <w:t xml:space="preserve">Peso Relativo: 15%</w:t>
+      </w:r>
+      <w:r/>
+      <w:r/>
+      <w:r>
+        <w:rPr>
+          <w:highlight w:val="none"/>
+        </w:rPr>
+        <w:t xml:space="preserve">; Implementado por: </w:t>
+      </w:r>
+      <w:r>
+        <w:rPr>
+          <w:highlight w:val="none"/>
+        </w:rPr>
+        <w:t xml:space="preserve">Pedro Macedo, Gonçalo Ferreira e João Duarte</w:t>
+      </w:r>
+      <w:r>
+        <w:rPr>
+          <w:highlight w:val="none"/>
+        </w:rPr>
+      </w:r>
+      <w:r/>
+    </w:p>
+    <w:p>
+      <w:pPr>
+        <w:pStyle w:val="1139"/>
+        <w:ind w:left="142" w:right="0" w:firstLine="709"/>
+        <w:rPr>
+          <w:highlight w:val="none"/>
+        </w:rPr>
+      </w:pPr>
+      <w:r>
+        <w:rPr>
+          <w:highlight w:val="none"/>
+        </w:rPr>
+      </w:r>
+      <w:r>
+        <w:rPr>
+          <w:highlight w:val="none"/>
+        </w:rPr>
+      </w:r>
+      <w:r/>
     </w:p>
     <w:p>
       <w:pPr>
@@ -8062,13 +8372,174 @@
         <w:rPr>
           <w:highlight w:val="none"/>
         </w:rPr>
-      </w:r>
-      <w:r>
-        <w:rPr>
-          <w:highlight w:val="none"/>
-        </w:rPr>
-      </w:r>
-      <w:r/>
+        <w:t xml:space="preserve">Módulo com todos os menus principais utilizados no jogo, o menu principal, menu de regras e o menu de pausa. Cada um destes menus contém as diferentes sprites para desenhar o menu, como por exemplo o background e os botões de cada um. </w:t>
+      </w:r>
+      <w:r>
+        <w:rPr>
+          <w:highlight w:val="none"/>
+        </w:rPr>
+        <w:t xml:space="preserve">Por fim guarda também a sprite que representa o mouse para facilitar a navegação do utilizador pelos menus.</w:t>
+      </w:r>
+      <w:r/>
+      <w:r>
+        <w:rPr>
+          <w:highlight w:val="none"/>
+        </w:rPr>
+      </w:r>
+      <w:r>
+        <w:rPr>
+          <w:highlight w:val="none"/>
+        </w:rPr>
+      </w:r>
+      <w:r>
+        <w:rPr>
+          <w:highlight w:val="none"/>
+        </w:rPr>
+      </w:r>
+      <w:r>
+        <w:rPr>
+          <w:highlight w:val="none"/>
+        </w:rPr>
+      </w:r>
+      <w:r>
+        <w:rPr>
+          <w:highlight w:val="none"/>
+        </w:rPr>
+      </w:r>
+    </w:p>
+    <w:p>
+      <w:pPr>
+        <w:shd w:val="nil"/>
+        <w:rPr>
+          <w:highlight w:val="none"/>
+        </w:rPr>
+      </w:pPr>
+      <w:r>
+        <w:rPr>
+          <w:highlight w:val="none"/>
+        </w:rPr>
+        <w:br w:type="page" w:clear="all"/>
+      </w:r>
+      <w:r>
+        <w:rPr>
+          <w:highlight w:val="none"/>
+        </w:rPr>
+      </w:r>
+      <w:r>
+        <w:rPr>
+          <w:highlight w:val="none"/>
+        </w:rPr>
+      </w:r>
+      <w:r>
+        <w:rPr>
+          <w:highlight w:val="none"/>
+        </w:rPr>
+      </w:r>
+      <w:r>
+        <w:rPr>
+          <w:highlight w:val="none"/>
+        </w:rPr>
+      </w:r>
+    </w:p>
+    <w:p>
+      <w:pPr>
+        <w:pStyle w:val="1129"/>
+        <w:numPr>
+          <w:ilvl w:val="0"/>
+          <w:numId w:val="7"/>
+        </w:numPr>
+        <w:ind w:left="425" w:right="0" w:hanging="425"/>
+        <w:jc w:val="left"/>
+      </w:pPr>
+      <w:r>
+        <w:rPr>
+          <w:highlight w:val="none"/>
+        </w:rPr>
+        <w:t xml:space="preserve">Gráfico de Chamadas de Funções</w:t>
+      </w:r>
+      <w:r/>
+      <w:r/>
+    </w:p>
+    <w:p>
+      <w:pPr>
+        <w:pStyle w:val="1129"/>
+        <w:ind w:left="425" w:right="0" w:firstLine="0"/>
+        <w:jc w:val="left"/>
+      </w:pPr>
+      <w:r>
+        <w:rPr>
+          <w:highlight w:val="none"/>
+        </w:rPr>
+        <mc:AlternateContent>
+          <mc:Choice Requires="wpg">
+            <w:drawing>
+              <wp:inline xmlns:wp="http://schemas.openxmlformats.org/drawingml/2006/wordprocessingDrawing" distT="0" distB="0" distL="0" distR="0">
+                <wp:extent cx="5533250" cy="8402108"/>
+                <wp:effectExtent l="0" t="0" r="0" b="0"/>
+                <wp:docPr id="18" name="" hidden="0"/>
+                <wp:cNvGraphicFramePr>
+                  <a:graphicFrameLocks xmlns:a="http://schemas.openxmlformats.org/drawingml/2006/main" noChangeAspect="1"/>
+                </wp:cNvGraphicFramePr>
+                <a:graphic xmlns:a="http://schemas.openxmlformats.org/drawingml/2006/main">
+                  <a:graphicData uri="http://schemas.openxmlformats.org/drawingml/2006/picture">
+                    <pic:pic xmlns:pic="http://schemas.openxmlformats.org/drawingml/2006/picture">
+                      <pic:nvPicPr>
+                        <pic:cNvPr id="2042396186" name="" hidden="0"/>
+                        <pic:cNvPicPr>
+                          <a:picLocks noChangeAspect="1"/>
+                        </pic:cNvPicPr>
+                        <pic:nvPr isPhoto="0" userDrawn="0"/>
+                      </pic:nvPicPr>
+                      <pic:blipFill>
+                        <a:blip r:embed="rId22"/>
+                        <a:stretch/>
+                      </pic:blipFill>
+                      <pic:spPr bwMode="auto">
+                        <a:xfrm flipH="0" flipV="0">
+                          <a:off x="0" y="0"/>
+                          <a:ext cx="5533249" cy="8402107"/>
+                        </a:xfrm>
+                        <a:prstGeom prst="rect">
+                          <a:avLst/>
+                        </a:prstGeom>
+                      </pic:spPr>
+                    </pic:pic>
+                  </a:graphicData>
+                </a:graphic>
+              </wp:inline>
+            </w:drawing>
+          </mc:Choice>
+          <mc:Fallback>
+            <w:pict>
+              <v:shapetype type="#_x0000_t75" o:spt="75" coordsize="21600,21600" o:preferrelative="t" path="m@4@5l@4@11@9@11@9@5xe">
+                <v:formulas>
+                  <v:f eqn="if lineDrawn pixelLineWidth 0"/>
+                  <v:f eqn="sum @0 1 0"/>
+                  <v:f eqn="sum 0 0 @1"/>
+                  <v:f eqn="prod @2 1 2"/>
+                  <v:f eqn="prod @3 21600 pixelWidth"/>
+                  <v:f eqn="prod @3 21600 pixelHeight"/>
+                  <v:f eqn="sum @0 0 1"/>
+                  <v:f eqn="prod @6 1 2"/>
+                  <v:f eqn="prod @7 21600 pixelWidth"/>
+                  <v:f eqn="sum @8 21600 0"/>
+                  <v:f eqn="prod @7 21600 pixelHeight"/>
+                  <v:f eqn="sum @10 21600 0"/>
+                </v:formulas>
+              </v:shapetype>
+              <v:shape id="_x0000_i17" o:spid="_x0000_s17" type="#_x0000_t75" style="mso-wrap-distance-left:0.0pt;mso-wrap-distance-top:0.0pt;mso-wrap-distance-right:0.0pt;mso-wrap-distance-bottom:0.0pt;width:435.7pt;height:661.6pt;" stroked="false">
+                <v:path textboxrect="0,0,0,0"/>
+                <v:imagedata r:id="rId22" o:title=""/>
+              </v:shape>
+            </w:pict>
+          </mc:Fallback>
+        </mc:AlternateContent>
+      </w:r>
+      <w:r>
+        <w:rPr>
+          <w:highlight w:val="none"/>
+        </w:rPr>
+      </w:r>
     </w:p>
     <w:p>
       <w:pPr>
@@ -8083,302 +8554,12 @@
         <w:rPr>
           <w:highlight w:val="none"/>
         </w:rPr>
-        <w:t xml:space="preserve">Módulo onde está presente a implementação dos dispositivos Timer, Keyboard, Mouse, Graphics Card e RTC explicados préviamente.</w:t>
-      </w:r>
-      <w:r>
-        <w:rPr>
-          <w:highlight w:val="none"/>
-        </w:rPr>
-      </w:r>
-      <w:r/>
-      <w:r>
-        <w:rPr>
-          <w:highlight w:val="none"/>
-        </w:rPr>
-      </w:r>
-      <w:r>
-        <w:rPr>
-          <w:highlight w:val="none"/>
-        </w:rPr>
-      </w:r>
-      <w:r>
-        <w:rPr>
-          <w:highlight w:val="none"/>
-        </w:rPr>
-      </w:r>
-      <w:r>
-        <w:rPr>
-          <w:highlight w:val="none"/>
-        </w:rPr>
-      </w:r>
-      <w:r>
-        <w:rPr>
-          <w:highlight w:val="none"/>
-        </w:rPr>
-      </w:r>
-      <w:r>
-        <w:rPr>
-          <w:highlight w:val="none"/>
-        </w:rPr>
-      </w:r>
-    </w:p>
-    <w:p>
-      <w:pPr>
-        <w:pStyle w:val="1139"/>
-        <w:ind w:left="142" w:right="0" w:firstLine="709"/>
-        <w:spacing w:line="360" w:lineRule="auto"/>
-        <w:rPr>
-          <w:highlight w:val="none"/>
-        </w:rPr>
-      </w:pPr>
-      <w:r>
-        <w:rPr>
-          <w:highlight w:val="none"/>
-        </w:rPr>
-      </w:r>
-      <w:r>
-        <w:rPr>
-          <w:highlight w:val="none"/>
-        </w:rPr>
-      </w:r>
-    </w:p>
-    <w:p>
-      <w:pPr>
-        <w:pStyle w:val="1129"/>
-        <w:numPr>
-          <w:ilvl w:val="1"/>
-          <w:numId w:val="7"/>
-        </w:numPr>
-        <w:ind w:left="992" w:right="0" w:hanging="142"/>
-        <w:jc w:val="left"/>
-        <w:tabs>
-          <w:tab w:val="left" w:pos="981" w:leader="none"/>
-        </w:tabs>
-      </w:pPr>
-      <w:r/>
-      <w:bookmarkStart w:id="74" w:name="_Toc74"/>
-      <w:r>
-        <w:rPr>
-          <w:highlight w:val="none"/>
-        </w:rPr>
-        <w:t xml:space="preserve">Pause Menu</w:t>
-      </w:r>
-      <w:bookmarkEnd w:id="74"/>
-      <w:r/>
-      <w:r>
-        <w:rPr>
-          <w:highlight w:val="none"/>
-        </w:rPr>
-      </w:r>
-    </w:p>
-    <w:p>
-      <w:pPr>
-        <w:pStyle w:val="1139"/>
-        <w:ind w:left="142" w:right="0" w:firstLine="709"/>
-        <w:rPr>
-          <w:highlight w:val="none"/>
-        </w:rPr>
-      </w:pPr>
-      <w:r>
-        <w:rPr>
-          <w:highlight w:val="none"/>
-        </w:rPr>
-      </w:r>
-      <w:r>
-        <w:rPr>
-          <w:highlight w:val="none"/>
-        </w:rPr>
-      </w:r>
-      <w:r/>
-    </w:p>
-    <w:p>
-      <w:pPr>
-        <w:pStyle w:val="1139"/>
-        <w:ind w:left="142" w:right="0" w:firstLine="709"/>
-        <w:spacing w:line="360" w:lineRule="auto"/>
-        <w:rPr>
-          <w:highlight w:val="none"/>
-        </w:rPr>
-      </w:pPr>
-      <w:r>
-        <w:rPr>
-          <w:highlight w:val="none"/>
-        </w:rPr>
-        <w:t xml:space="preserve">Módulo onde está presente a implementação dos dispositivos Timer, Keyboard, Mouse, Graphics Card e RTC explicados préviamente.</w:t>
-      </w:r>
-      <w:r>
-        <w:rPr>
-          <w:highlight w:val="none"/>
-        </w:rPr>
-      </w:r>
-      <w:r/>
-      <w:r>
-        <w:rPr>
-          <w:highlight w:val="none"/>
-        </w:rPr>
-      </w:r>
-      <w:r>
-        <w:rPr>
-          <w:highlight w:val="none"/>
-        </w:rPr>
-      </w:r>
-      <w:r>
-        <w:rPr>
-          <w:highlight w:val="none"/>
-        </w:rPr>
-      </w:r>
-      <w:r>
-        <w:rPr>
-          <w:highlight w:val="none"/>
-        </w:rPr>
-      </w:r>
-      <w:r>
-        <w:rPr>
-          <w:highlight w:val="none"/>
-        </w:rPr>
-      </w:r>
-      <w:r>
-        <w:rPr>
-          <w:highlight w:val="none"/>
-        </w:rPr>
-      </w:r>
-    </w:p>
-    <w:p>
-      <w:pPr>
-        <w:pStyle w:val="1139"/>
-        <w:ind w:left="142" w:right="0" w:firstLine="709"/>
-        <w:spacing w:line="360" w:lineRule="auto"/>
-        <w:rPr>
-          <w:highlight w:val="none"/>
-        </w:rPr>
-      </w:pPr>
-      <w:r>
-        <w:rPr>
-          <w:highlight w:val="none"/>
-        </w:rPr>
-      </w:r>
-      <w:r>
-        <w:rPr>
-          <w:highlight w:val="none"/>
-        </w:rPr>
-      </w:r>
-    </w:p>
-    <w:p>
-      <w:pPr>
-        <w:pStyle w:val="1129"/>
-        <w:numPr>
-          <w:ilvl w:val="1"/>
-          <w:numId w:val="7"/>
-        </w:numPr>
-        <w:ind w:left="992" w:right="0" w:hanging="142"/>
-        <w:jc w:val="left"/>
-        <w:tabs>
-          <w:tab w:val="left" w:pos="981" w:leader="none"/>
-        </w:tabs>
-      </w:pPr>
-      <w:r/>
-      <w:bookmarkStart w:id="75" w:name="_Toc75"/>
-      <w:r>
-        <w:rPr>
-          <w:highlight w:val="none"/>
-        </w:rPr>
-        <w:t xml:space="preserve">Rules Menu</w:t>
-      </w:r>
-      <w:bookmarkEnd w:id="75"/>
-      <w:r/>
-      <w:r>
-        <w:rPr>
-          <w:highlight w:val="none"/>
-        </w:rPr>
-      </w:r>
-    </w:p>
-    <w:p>
-      <w:pPr>
-        <w:pStyle w:val="1139"/>
-        <w:ind w:left="142" w:right="0" w:firstLine="709"/>
-        <w:rPr>
-          <w:highlight w:val="none"/>
-        </w:rPr>
-      </w:pPr>
-      <w:r>
-        <w:rPr>
-          <w:highlight w:val="none"/>
-        </w:rPr>
-      </w:r>
-      <w:r>
-        <w:rPr>
-          <w:highlight w:val="none"/>
-        </w:rPr>
-      </w:r>
-      <w:r/>
-    </w:p>
-    <w:p>
-      <w:pPr>
-        <w:pStyle w:val="1139"/>
-        <w:ind w:left="142" w:right="0" w:firstLine="709"/>
-        <w:spacing w:line="360" w:lineRule="auto"/>
-        <w:rPr>
-          <w:highlight w:val="none"/>
-        </w:rPr>
-      </w:pPr>
-      <w:r>
-        <w:rPr>
-          <w:highlight w:val="none"/>
-        </w:rPr>
-        <w:t xml:space="preserve">Módulo onde está presente a implementação dos dispositivos Timer, Keyboard, Mouse, Graphics Card e RTC explicados préviamente.</w:t>
-      </w:r>
-      <w:r>
-        <w:rPr>
-          <w:highlight w:val="none"/>
-        </w:rPr>
-      </w:r>
-      <w:r/>
-    </w:p>
-    <w:p>
-      <w:pPr>
-        <w:pStyle w:val="1139"/>
-        <w:ind w:left="142" w:right="0" w:firstLine="709"/>
-        <w:spacing w:line="360" w:lineRule="auto"/>
-        <w:rPr>
-          <w:highlight w:val="none"/>
-        </w:rPr>
-      </w:pPr>
-      <w:r>
-        <w:rPr>
-          <w:highlight w:val="none"/>
-        </w:rPr>
-      </w:r>
-      <w:r>
-        <w:rPr>
-          <w:highlight w:val="none"/>
-        </w:rPr>
-      </w:r>
-    </w:p>
-    <w:p>
-      <w:pPr>
-        <w:jc w:val="both"/>
-        <w:spacing w:line="369" w:lineRule="auto"/>
-      </w:pPr>
-      <w:r/>
-      <w:r/>
-    </w:p>
-    <w:p>
-      <w:pPr>
-        <w:jc w:val="both"/>
-        <w:spacing w:line="369" w:lineRule="auto"/>
-        <w:sectPr>
-          <w:footerReference w:type="default" r:id="rId12"/>
-          <w:footnotePr/>
-          <w:endnotePr/>
-          <w:type w:val="nextPage"/>
-          <w:pgSz w:w="11920" w:h="16860" w:orient="portrait"/>
-          <w:pgMar w:top="1560" w:right="1320" w:bottom="1420" w:left="1300" w:header="0" w:footer="1237" w:gutter="0"/>
-          <w:cols w:num="1" w:sep="0" w:space="720" w:equalWidth="1"/>
-          <w:docGrid w:linePitch="360"/>
-        </w:sectPr>
-      </w:pPr>
-      <w:r/>
-      <w:r/>
+      </w:r>
+      <w:r>
+        <w:rPr>
+          <w:highlight w:val="none"/>
+        </w:rPr>
+      </w:r>
     </w:p>
     <w:p>
       <w:r/>
@@ -8392,13 +8573,12 @@
           <w:tab w:val="left" w:pos="524" w:leader="none"/>
         </w:tabs>
         <w:rPr>
-          <w:rFonts w:ascii="Arial" w:hAnsi="Arial" w:cs="Arial"/>
-          <w:b/>
           <w:bCs/>
-        </w:rPr>
-      </w:pPr>
-      <w:r/>
-      <w:bookmarkStart w:id="76" w:name="_Toc76"/>
+          <w:highlight w:val="none"/>
+        </w:rPr>
+      </w:pPr>
+      <w:r/>
+      <w:bookmarkStart w:id="75" w:name="_Toc75"/>
       <w:r>
         <w:rPr>
           <w:rFonts w:ascii="Arial" w:hAnsi="Arial" w:cs="Arial"/>
@@ -8442,9 +8622,382 @@
         <w:t xml:space="preserve">Implementação</w:t>
       </w:r>
       <w:r/>
-      <w:bookmarkEnd w:id="76"/>
-      <w:r/>
-      <w:r/>
+      <w:bookmarkEnd w:id="75"/>
+      <w:r/>
+      <w:r/>
+      <w:r>
+        <w:rPr>
+          <w:highlight w:val="none"/>
+        </w:rPr>
+      </w:r>
+      <w:r>
+        <w:rPr>
+          <w:highlight w:val="none"/>
+        </w:rPr>
+      </w:r>
+      <w:r>
+        <w:rPr>
+          <w:bCs/>
+          <w:highlight w:val="none"/>
+        </w:rPr>
+      </w:r>
+    </w:p>
+    <w:p>
+      <w:pPr>
+        <w:pStyle w:val="1139"/>
+        <w:rPr>
+          <w:highlight w:val="none"/>
+        </w:rPr>
+      </w:pPr>
+      <w:r>
+        <w:rPr>
+          <w:highlight w:val="none"/>
+        </w:rPr>
+      </w:r>
+      <w:r>
+        <w:rPr>
+          <w:highlight w:val="none"/>
+        </w:rPr>
+      </w:r>
+    </w:p>
+    <w:p>
+      <w:pPr>
+        <w:pStyle w:val="1129"/>
+        <w:numPr>
+          <w:ilvl w:val="0"/>
+          <w:numId w:val="15"/>
+        </w:numPr>
+        <w:ind w:left="425" w:right="0" w:hanging="425"/>
+        <w:jc w:val="left"/>
+      </w:pPr>
+      <w:r/>
+      <w:r>
+        <w:t xml:space="preserve">Máquina de Estado</w:t>
+      </w:r>
+      <w:r/>
+      <w:r>
+        <w:rPr>
+          <w:highlight w:val="none"/>
+        </w:rPr>
+      </w:r>
+      <w:r>
+        <w:rPr>
+          <w:highlight w:val="none"/>
+        </w:rPr>
+      </w:r>
+      <w:r/>
+    </w:p>
+    <w:p>
+      <w:pPr>
+        <w:pStyle w:val="1139"/>
+        <w:ind w:left="142" w:right="0" w:firstLine="709"/>
+        <w:rPr>
+          <w:highlight w:val="none"/>
+        </w:rPr>
+      </w:pPr>
+      <w:r>
+        <w:rPr>
+          <w:highlight w:val="none"/>
+        </w:rPr>
+      </w:r>
+      <w:r>
+        <w:rPr>
+          <w:highlight w:val="none"/>
+        </w:rPr>
+      </w:r>
+      <w:r/>
+    </w:p>
+    <w:p>
+      <w:pPr>
+        <w:pStyle w:val="1139"/>
+        <w:ind w:left="142" w:right="0" w:firstLine="709"/>
+        <w:spacing w:line="360" w:lineRule="auto"/>
+        <w:rPr>
+          <w:highlight w:val="none"/>
+        </w:rPr>
+      </w:pPr>
+      <w:r>
+        <w:rPr>
+          <w:highlight w:val="none"/>
+        </w:rPr>
+        <w:t xml:space="preserve">Como foi referido anteriormente, o nosso projeto conta com uma máquina de estados com o objetivo de guardar o estado atual de jogo e, consoante o estado, ser apresentado ao utilizador tudo o que está relacionado com o mesmo estado.</w:t>
+      </w:r>
+      <w:r>
+        <w:rPr>
+          <w:highlight w:val="none"/>
+        </w:rPr>
+      </w:r>
+      <w:r/>
+      <w:r>
+        <w:rPr>
+          <w:highlight w:val="none"/>
+        </w:rPr>
+      </w:r>
+      <w:r>
+        <w:rPr>
+          <w:highlight w:val="none"/>
+        </w:rPr>
+      </w:r>
+      <w:r>
+        <w:rPr>
+          <w:highlight w:val="none"/>
+        </w:rPr>
+      </w:r>
+    </w:p>
+    <w:p>
+      <w:pPr>
+        <w:pStyle w:val="1139"/>
+        <w:ind w:left="142" w:right="0" w:firstLine="709"/>
+        <w:spacing w:line="360" w:lineRule="auto"/>
+        <w:rPr>
+          <w:highlight w:val="none"/>
+        </w:rPr>
+      </w:pPr>
+      <w:r>
+        <w:rPr>
+          <w:highlight w:val="none"/>
+        </w:rPr>
+      </w:r>
+      <w:r>
+        <w:rPr>
+          <w:highlight w:val="none"/>
+        </w:rPr>
+      </w:r>
+    </w:p>
+    <w:p>
+      <w:pPr>
+        <w:pStyle w:val="1129"/>
+        <w:numPr>
+          <w:ilvl w:val="0"/>
+          <w:numId w:val="15"/>
+        </w:numPr>
+        <w:ind w:left="425" w:right="0" w:hanging="425"/>
+        <w:jc w:val="left"/>
+      </w:pPr>
+      <w:r>
+        <w:rPr>
+          <w:highlight w:val="none"/>
+        </w:rPr>
+        <w:t xml:space="preserve">Programação Orientada a Objetos</w:t>
+      </w:r>
+      <w:r>
+        <w:rPr>
+          <w:highlight w:val="none"/>
+        </w:rPr>
+      </w:r>
+      <w:r>
+        <w:rPr>
+          <w:highlight w:val="none"/>
+        </w:rPr>
+      </w:r>
+      <w:r>
+        <w:rPr>
+          <w:highlight w:val="none"/>
+        </w:rPr>
+      </w:r>
+      <w:r/>
+      <w:r>
+        <w:rPr>
+          <w:highlight w:val="none"/>
+        </w:rPr>
+      </w:r>
+      <w:r>
+        <w:rPr>
+          <w:highlight w:val="none"/>
+        </w:rPr>
+      </w:r>
+      <w:r/>
+      <w:r>
+        <w:rPr>
+          <w:highlight w:val="none"/>
+        </w:rPr>
+      </w:r>
+      <w:r>
+        <w:rPr>
+          <w:highlight w:val="none"/>
+        </w:rPr>
+      </w:r>
+      <w:r/>
+    </w:p>
+    <w:p>
+      <w:pPr>
+        <w:pStyle w:val="1139"/>
+        <w:ind w:left="142" w:right="0" w:firstLine="709"/>
+        <w:rPr>
+          <w:highlight w:val="none"/>
+        </w:rPr>
+      </w:pPr>
+      <w:r>
+        <w:rPr>
+          <w:highlight w:val="none"/>
+        </w:rPr>
+      </w:r>
+      <w:r>
+        <w:rPr>
+          <w:highlight w:val="none"/>
+        </w:rPr>
+      </w:r>
+      <w:r/>
+    </w:p>
+    <w:p>
+      <w:pPr>
+        <w:pStyle w:val="1139"/>
+        <w:ind w:left="142" w:right="0" w:firstLine="709"/>
+        <w:spacing w:line="360" w:lineRule="auto"/>
+        <w:rPr>
+          <w:highlight w:val="none"/>
+        </w:rPr>
+      </w:pPr>
+      <w:r>
+        <w:rPr>
+          <w:highlight w:val="none"/>
+        </w:rPr>
+        <w:t xml:space="preserve">No desenvolvimento deste projeto, foi utilizado formas semelhantes ao que acontece a nível de programação orientada a objetos, sendo que cada módulo pode ser visto como uma classe em que os elementos estáticos podem ser vistos como </w:t>
+      </w:r>
+      <w:r>
+        <w:rPr>
+          <w:i/>
+          <w:highlight w:val="none"/>
+        </w:rPr>
+        <w:t xml:space="preserve">fields</w:t>
+      </w:r>
+      <w:r>
+        <w:rPr>
+          <w:i w:val="0"/>
+          <w:highlight w:val="none"/>
+        </w:rPr>
+        <w:t xml:space="preserve"> da classe e podem ser</w:t>
+      </w:r>
+      <w:r>
+        <w:rPr>
+          <w:highlight w:val="none"/>
+        </w:rPr>
+        <w:t xml:space="preserve"> obtidos ou modificados através de getters </w:t>
+      </w:r>
+      <w:r>
+        <w:rPr>
+          <w:highlight w:val="none"/>
+        </w:rPr>
+        <w:t xml:space="preserve">e setters. As próprias structs também podem ser vistas como classes que apenas guardam informações relativas  ao próprio objeto ou struct.</w:t>
+      </w:r>
+      <w:r>
+        <w:rPr>
+          <w:highlight w:val="none"/>
+        </w:rPr>
+      </w:r>
+    </w:p>
+    <w:p>
+      <w:pPr>
+        <w:pStyle w:val="1129"/>
+        <w:numPr>
+          <w:ilvl w:val="0"/>
+          <w:numId w:val="15"/>
+        </w:numPr>
+        <w:ind w:left="425" w:right="0" w:hanging="425"/>
+        <w:jc w:val="left"/>
+      </w:pPr>
+      <w:r>
+        <w:rPr>
+          <w:highlight w:val="none"/>
+        </w:rPr>
+        <w:t xml:space="preserve">Otimização no Desenho do Jogo</w:t>
+      </w:r>
+      <w:r>
+        <w:rPr>
+          <w:highlight w:val="none"/>
+        </w:rPr>
+      </w:r>
+    </w:p>
+    <w:p>
+      <w:pPr>
+        <w:pStyle w:val="1139"/>
+        <w:ind w:left="142" w:right="0" w:firstLine="709"/>
+        <w:rPr>
+          <w:highlight w:val="none"/>
+        </w:rPr>
+      </w:pPr>
+      <w:r>
+        <w:rPr>
+          <w:highlight w:val="none"/>
+        </w:rPr>
+      </w:r>
+      <w:r>
+        <w:rPr>
+          <w:highlight w:val="none"/>
+        </w:rPr>
+      </w:r>
+      <w:r/>
+    </w:p>
+    <w:p>
+      <w:pPr>
+        <w:pStyle w:val="1139"/>
+        <w:ind w:left="142" w:right="0" w:firstLine="709"/>
+        <w:spacing w:line="360" w:lineRule="auto"/>
+        <w:rPr>
+          <w:i w:val="0"/>
+          <w:highlight w:val="none"/>
+        </w:rPr>
+      </w:pPr>
+      <w:r>
+        <w:rPr>
+          <w:highlight w:val="none"/>
+        </w:rPr>
+        <w:t xml:space="preserve">Anteriormente foi referido que a struct game continha um pointer </w:t>
+      </w:r>
+      <w:r>
+        <w:rPr>
+          <w:i/>
+          <w:highlight w:val="none"/>
+        </w:rPr>
+        <w:t xml:space="preserve">display_buffer</w:t>
+      </w:r>
+      <w:r>
+        <w:rPr>
+          <w:i w:val="0"/>
+          <w:highlight w:val="none"/>
+        </w:rPr>
+        <w:t xml:space="preserve">. Este buffer existe apenas para conseguir-mos uma otimização no desenho do jogo. Sendo que no jogo Connect 4, cada vez que uma peça é colocada no tabuleiro, ela permanece sempre na mesma posição do tabuleiro, pensamos numa possível otimização. Assim este display_buffer tem o tamanho de qualquer um dos três buffers utilizados pela placa gráfica, ou seja o tamanho suficiente para desenhar todo o ecrã. No início de cada jogo é desenhado o background e o tabuleiro vazio no buffer, e a cada jogada feita ao longo do jogo é desenhada a nova peça na posição correta no mesmo buffer. Assim, existe uma diminuição muito grande na quantidade de sprites desenhadas na memória gráfica pois, em vez de por cada peça no tabuleiro ser desenhado uma sprite, é apenas copiado diretamente o conteúdo do </w:t>
+      </w:r>
+      <w:r>
+        <w:rPr>
+          <w:i/>
+          <w:highlight w:val="none"/>
+        </w:rPr>
+        <w:t xml:space="preserve">display_buffer</w:t>
+      </w:r>
+      <w:r>
+        <w:rPr>
+          <w:i w:val="0"/>
+          <w:highlight w:val="none"/>
+        </w:rPr>
+        <w:t xml:space="preserve"> para a memória utilizando</w:t>
+      </w:r>
+      <w:r>
+        <w:rPr>
+          <w:highlight w:val="none"/>
+        </w:rPr>
+        <w:t xml:space="preserve"> a função </w:t>
+      </w:r>
+      <w:r>
+        <w:rPr>
+          <w:i/>
+          <w:highlight w:val="none"/>
+        </w:rPr>
+        <w:t xml:space="preserve">memcpy()</w:t>
+      </w:r>
+      <w:r>
+        <w:rPr>
+          <w:i w:val="0"/>
+          <w:highlight w:val="none"/>
+        </w:rPr>
+        <w:t xml:space="preserve">.</w:t>
+      </w:r>
+      <w:r>
+        <w:rPr>
+          <w:i w:val="0"/>
+          <w:highlight w:val="none"/>
+        </w:rPr>
+      </w:r>
     </w:p>
     <w:p>
       <w:pPr>
@@ -8485,7 +9038,7 @@
         </w:rPr>
       </w:pPr>
       <w:r/>
-      <w:bookmarkStart w:id="77" w:name="_Toc77"/>
+      <w:bookmarkStart w:id="76" w:name="_Toc76"/>
       <w:r>
         <w:rPr>
           <w:rFonts w:ascii="Arial" w:hAnsi="Arial" w:cs="Arial"/>
@@ -8494,12 +9047,8 @@
         </w:rPr>
         <w:t xml:space="preserve">Conclusões</w:t>
       </w:r>
-      <w:r>
-        <w:rPr>
-          <w:highlight w:val="none"/>
-        </w:rPr>
-      </w:r>
-      <w:bookmarkEnd w:id="77"/>
+      <w:r/>
+      <w:bookmarkEnd w:id="76"/>
       <w:r/>
       <w:r/>
     </w:p>
@@ -8725,7 +9274,7 @@
       <w:r/>
     </w:p>
     <w:sectPr>
-      <w:footerReference w:type="default" r:id="rId13"/>
+      <w:footerReference w:type="default" r:id="rId12"/>
       <w:footnotePr/>
       <w:endnotePr/>
       <w:type w:val="nextPage"/>
@@ -8902,7 +9451,7 @@
                             <w:t xml:space="preserve">/</w:t>
                           </w:r>
                           <w:r>
-                            <w:t xml:space="preserve">16</w:t>
+                            <w:t xml:space="preserve">18</w:t>
                           </w:r>
                           <w:r/>
                         </w:p>
@@ -8957,7 +9506,7 @@
                       <w:t xml:space="preserve">/</w:t>
                     </w:r>
                     <w:r>
-                      <w:t xml:space="preserve">16</w:t>
+                      <w:t xml:space="preserve">18</w:t>
                     </w:r>
                     <w:r/>
                   </w:p>
@@ -9228,7 +9777,7 @@
                             <w:t xml:space="preserve">/</w:t>
                           </w:r>
                           <w:r>
-                            <w:t xml:space="preserve">16</w:t>
+                            <w:t xml:space="preserve">18</w:t>
                           </w:r>
                           <w:r/>
                         </w:p>
@@ -9284,7 +9833,7 @@
                       <w:t xml:space="preserve">/</w:t>
                     </w:r>
                     <w:r>
-                      <w:t xml:space="preserve">16</w:t>
+                      <w:t xml:space="preserve">18</w:t>
                     </w:r>
                     <w:r/>
                   </w:p>
@@ -9449,6 +9998,9 @@
     <w:pPr>
       <w:pStyle w:val="1139"/>
       <w:spacing w:line="14" w:lineRule="auto"/>
+      <w:tabs>
+        <w:tab w:val="right" w:pos="9300" w:leader="none"/>
+      </w:tabs>
       <w:rPr>
         <w:sz w:val="20"/>
       </w:rPr>
@@ -9457,7 +10009,7 @@
       <mc:AlternateContent>
         <mc:Choice Requires="wpg">
           <w:drawing>
-            <wp:anchor xmlns:wp="http://schemas.openxmlformats.org/drawingml/2006/wordprocessingDrawing" distT="0" distB="0" distL="114300" distR="114300" simplePos="0" relativeHeight="487276544" behindDoc="1" locked="0" layoutInCell="1" allowOverlap="1">
+            <wp:anchor xmlns:wp="http://schemas.openxmlformats.org/drawingml/2006/wordprocessingDrawing" distT="0" distB="0" distL="114300" distR="114300" simplePos="0" relativeHeight="487279104" behindDoc="1" locked="0" layoutInCell="1" allowOverlap="1">
               <wp:simplePos x="0" y="0"/>
               <wp:positionH relativeFrom="page">
                 <wp:posOffset>953135</wp:posOffset>
@@ -9468,7 +10020,7 @@
               <wp:extent cx="5662295" cy="9525"/>
               <wp:effectExtent l="0" t="0" r="0" b="0"/>
               <wp:wrapNone/>
-              <wp:docPr id="7" name="Rectangle 8" hidden="0"/>
+              <wp:docPr id="7" name="Rectangle 3" hidden="0"/>
               <wp:cNvGraphicFramePr/>
               <a:graphic xmlns:a="http://schemas.openxmlformats.org/drawingml/2006/main">
                 <a:graphicData uri="http://schemas.microsoft.com/office/word/2010/wordprocessingShape">
@@ -9512,369 +10064,7 @@
         </mc:Choice>
         <mc:Fallback>
           <w:pict>
-            <v:shape id="shape 6" o:spid="_x0000_s6" o:spt="1" style="position:absolute;mso-wrap-distance-left:9.0pt;mso-wrap-distance-top:0.0pt;mso-wrap-distance-right:9.0pt;mso-wrap-distance-bottom:0.0pt;z-index:-487276544;o:allowoverlap:true;o:allowincell:true;mso-position-horizontal-relative:page;margin-left:75.0pt;mso-position-horizontal:absolute;mso-position-vertical-relative:page;margin-top:767.1pt;mso-position-vertical:absolute;width:445.8pt;height:0.8pt;" coordsize="100000,100000" path="" fillcolor="#878787" stroked="f">
-              <v:path textboxrect="0,0,0,0"/>
-            </v:shape>
-          </w:pict>
-        </mc:Fallback>
-      </mc:AlternateContent>
-    </w:r>
-    <w:r>
-      <mc:AlternateContent>
-        <mc:Choice Requires="wpg">
-          <w:drawing>
-            <wp:anchor xmlns:wp="http://schemas.openxmlformats.org/drawingml/2006/wordprocessingDrawing" distT="0" distB="0" distL="114300" distR="114300" simplePos="0" relativeHeight="487277056" behindDoc="1" locked="0" layoutInCell="1" allowOverlap="1">
-              <wp:simplePos x="0" y="0"/>
-              <wp:positionH relativeFrom="page">
-                <wp:posOffset>6196330</wp:posOffset>
-              </wp:positionH>
-              <wp:positionV relativeFrom="page">
-                <wp:posOffset>9794240</wp:posOffset>
-              </wp:positionV>
-              <wp:extent cx="431800" cy="181610"/>
-              <wp:effectExtent l="0" t="0" r="0" b="0"/>
-              <wp:wrapNone/>
-              <wp:docPr id="8" name="Text Box 7" hidden="0"/>
-              <wp:cNvGraphicFramePr/>
-              <a:graphic xmlns:a="http://schemas.openxmlformats.org/drawingml/2006/main">
-                <a:graphicData uri="http://schemas.microsoft.com/office/word/2010/wordprocessingShape">
-                  <wps:wsp>
-                    <wps:cNvPr id="0" name=""/>
-                    <wps:cNvSpPr txBox="1">
-                      <a:spLocks noChangeArrowheads="1"/>
-                    </wps:cNvSpPr>
-                    <wps:spPr bwMode="auto">
-                      <a:xfrm>
-                        <a:off x="0" y="0"/>
-                        <a:ext cx="431799" cy="181610"/>
-                      </a:xfrm>
-                      <a:prstGeom prst="rect">
-                        <a:avLst/>
-                      </a:prstGeom>
-                      <a:noFill/>
-                      <a:ln>
-                        <a:noFill/>
-                      </a:ln>
-                    </wps:spPr>
-                    <wps:txbx>
-                      <w:txbxContent>
-                        <w:p>
-                          <w:pPr>
-                            <w:pStyle w:val="1139"/>
-                            <w:ind w:left="60"/>
-                            <w:spacing w:before="13"/>
-                          </w:pPr>
-                          <w:r>
-                            <w:fldChar w:fldCharType="begin"/>
-                          </w:r>
-                          <w:r>
-                            <w:instrText xml:space="preserve"> PAGE </w:instrText>
-                          </w:r>
-                          <w:r>
-                            <w:fldChar w:fldCharType="separate"/>
-                          </w:r>
-                          <w:r>
-                            <w:t xml:space="preserve">10</w:t>
-                          </w:r>
-                          <w:r>
-                            <w:fldChar w:fldCharType="end"/>
-                          </w:r>
-                          <w:r>
-                            <w:rPr>
-                              <w:color w:val="B6B6B6"/>
-                              <w:sz w:val="18"/>
-                            </w:rPr>
-                            <w:t xml:space="preserve">/</w:t>
-                          </w:r>
-                          <w:r>
-                            <w:t xml:space="preserve">16</w:t>
-                          </w:r>
-                          <w:r/>
-                        </w:p>
-                      </w:txbxContent>
-                    </wps:txbx>
-                    <wps:bodyPr rot="0" vert="horz" wrap="square" lIns="0" tIns="0" rIns="0" bIns="0" anchor="t" anchorCtr="0" upright="1">
-                      <a:noAutofit/>
-                    </wps:bodyPr>
-                  </wps:wsp>
-                </a:graphicData>
-              </a:graphic>
-              <wp14:sizeRelH relativeFrom="page">
-                <wp14:pctWidth>0</wp14:pctWidth>
-              </wp14:sizeRelH>
-              <wp14:sizeRelV relativeFrom="page">
-                <wp14:pctHeight>0</wp14:pctHeight>
-              </wp14:sizeRelV>
-            </wp:anchor>
-          </w:drawing>
-        </mc:Choice>
-        <mc:Fallback>
-          <w:pict>
-            <v:shape id="shape 7" o:spid="_x0000_s7" o:spt="1" style="position:absolute;mso-wrap-distance-left:9.0pt;mso-wrap-distance-top:0.0pt;mso-wrap-distance-right:9.0pt;mso-wrap-distance-bottom:0.0pt;z-index:-487277056;o:allowoverlap:true;o:allowincell:true;mso-position-horizontal-relative:page;margin-left:487.9pt;mso-position-horizontal:absolute;mso-position-vertical-relative:page;margin-top:771.2pt;mso-position-vertical:absolute;width:34.0pt;height:14.3pt;v-text-anchor:top;" coordsize="100000,100000" path="" filled="f" stroked="f">
-              <v:path textboxrect="0,0,0,0"/>
-              <v:textbox>
-                <w:txbxContent>
-                  <w:p>
-                    <w:pPr>
-                      <w:pStyle w:val="1139"/>
-                      <w:ind w:left="60"/>
-                      <w:spacing w:before="13"/>
-                    </w:pPr>
-                    <w:r>
-                      <w:fldChar w:fldCharType="begin"/>
-                    </w:r>
-                    <w:r>
-                      <w:instrText xml:space="preserve"> PAGE </w:instrText>
-                    </w:r>
-                    <w:r>
-                      <w:fldChar w:fldCharType="separate"/>
-                    </w:r>
-                    <w:r>
-                      <w:t xml:space="preserve">10</w:t>
-                    </w:r>
-                    <w:r>
-                      <w:fldChar w:fldCharType="end"/>
-                    </w:r>
-                    <w:r>
-                      <w:rPr>
-                        <w:color w:val="B6B6B6"/>
-                        <w:sz w:val="18"/>
-                      </w:rPr>
-                      <w:t xml:space="preserve">/</w:t>
-                    </w:r>
-                    <w:r>
-                      <w:t xml:space="preserve">16</w:t>
-                    </w:r>
-                    <w:r/>
-                  </w:p>
-                </w:txbxContent>
-              </v:textbox>
-            </v:shape>
-          </w:pict>
-        </mc:Fallback>
-      </mc:AlternateContent>
-    </w:r>
-    <w:r>
-      <mc:AlternateContent>
-        <mc:Choice Requires="wpg">
-          <w:drawing>
-            <wp:anchor xmlns:wp="http://schemas.openxmlformats.org/drawingml/2006/wordprocessingDrawing" distT="0" distB="0" distL="114300" distR="114300" simplePos="0" relativeHeight="487277568" behindDoc="1" locked="0" layoutInCell="1" allowOverlap="1">
-              <wp:simplePos x="0" y="0"/>
-              <wp:positionH relativeFrom="page">
-                <wp:posOffset>978535</wp:posOffset>
-              </wp:positionH>
-              <wp:positionV relativeFrom="page">
-                <wp:posOffset>9830435</wp:posOffset>
-              </wp:positionV>
-              <wp:extent cx="3975858" cy="150495"/>
-              <wp:effectExtent l="6350" t="6350" r="6350" b="6350"/>
-              <wp:wrapNone/>
-              <wp:docPr id="9" name="Text Box 6" hidden="0"/>
-              <wp:cNvGraphicFramePr/>
-              <a:graphic xmlns:a="http://schemas.openxmlformats.org/drawingml/2006/main">
-                <a:graphicData uri="http://schemas.microsoft.com/office/word/2010/wordprocessingShape">
-                  <wps:wsp>
-                    <wps:cNvPr id="0" name=""/>
-                    <wps:cNvSpPr txBox="1">
-                      <a:spLocks noChangeArrowheads="1"/>
-                    </wps:cNvSpPr>
-                    <wps:spPr bwMode="auto">
-                      <a:xfrm flipH="0" flipV="0">
-                        <a:off x="0" y="0"/>
-                        <a:ext cx="3975857" cy="150494"/>
-                      </a:xfrm>
-                      <a:prstGeom prst="rect">
-                        <a:avLst/>
-                      </a:prstGeom>
-                      <a:noFill/>
-                      <a:ln>
-                        <a:noFill/>
-                      </a:ln>
-                    </wps:spPr>
-                    <wps:txbx>
-                      <w:txbxContent>
-                        <w:p>
-                          <w:pPr>
-                            <w:ind w:left="20"/>
-                            <w:spacing w:line="201" w:lineRule="exact"/>
-                            <w:rPr>
-                              <w:rFonts w:ascii="Times New Roman" w:hAnsi="Times New Roman"/>
-                              <w:i/>
-                              <w:sz w:val="18"/>
-                            </w:rPr>
-                          </w:pPr>
-                          <w:r>
-                            <w:rPr>
-                              <w:rFonts w:ascii="Times New Roman" w:hAnsi="Times New Roman"/>
-                              <w:i/>
-                              <w:color w:val="B6B6B6"/>
-                              <w:sz w:val="18"/>
-                            </w:rPr>
-                            <w:t xml:space="preserve">Connect 4 – LCOM, Licenciatura em Engenharia Informática e Computação</w:t>
-                          </w:r>
-                          <w:r/>
-                        </w:p>
-                        <w:p>
-                          <w:pPr>
-                            <w:ind w:left="20"/>
-                            <w:spacing w:line="201" w:lineRule="exact"/>
-                            <w:rPr>
-                              <w:rFonts w:ascii="Times New Roman" w:hAnsi="Times New Roman"/>
-                              <w:i/>
-                              <w:sz w:val="18"/>
-                            </w:rPr>
-                          </w:pPr>
-                          <w:r>
-                            <w:rPr>
-                              <w:rFonts w:ascii="Times New Roman" w:hAnsi="Times New Roman"/>
-                              <w:i/>
-                              <w:sz w:val="18"/>
-                            </w:rPr>
-                          </w:r>
-                          <w:r/>
-                        </w:p>
-                      </w:txbxContent>
-                    </wps:txbx>
-                    <wps:bodyPr rot="0" vert="horz" wrap="square" lIns="0" tIns="0" rIns="0" bIns="0" anchor="t" anchorCtr="0" upright="1">
-                      <a:noAutofit/>
-                    </wps:bodyPr>
-                  </wps:wsp>
-                </a:graphicData>
-              </a:graphic>
-            </wp:anchor>
-          </w:drawing>
-        </mc:Choice>
-        <mc:Fallback>
-          <w:pict>
-            <v:shape id="shape 8" o:spid="_x0000_s8" o:spt="1" style="position:absolute;mso-wrap-distance-left:9.0pt;mso-wrap-distance-top:0.0pt;mso-wrap-distance-right:9.0pt;mso-wrap-distance-bottom:0.0pt;z-index:-487277568;o:allowoverlap:true;o:allowincell:true;mso-position-horizontal-relative:page;margin-left:77.0pt;mso-position-horizontal:absolute;mso-position-vertical-relative:page;margin-top:774.0pt;mso-position-vertical:absolute;width:313.1pt;height:11.8pt;v-text-anchor:top;" coordsize="100000,100000" path="" filled="f" stroked="f">
-              <v:path textboxrect="0,0,0,0"/>
-              <v:textbox>
-                <w:txbxContent>
-                  <w:p>
-                    <w:pPr>
-                      <w:ind w:left="20"/>
-                      <w:spacing w:line="201" w:lineRule="exact"/>
-                      <w:rPr>
-                        <w:rFonts w:ascii="Times New Roman" w:hAnsi="Times New Roman"/>
-                        <w:i/>
-                        <w:sz w:val="18"/>
-                      </w:rPr>
-                    </w:pPr>
-                    <w:r>
-                      <w:rPr>
-                        <w:rFonts w:ascii="Times New Roman" w:hAnsi="Times New Roman"/>
-                        <w:i/>
-                        <w:color w:val="B6B6B6"/>
-                        <w:sz w:val="18"/>
-                      </w:rPr>
-                      <w:t xml:space="preserve">Connect 4 – LCOM, Licenciatura em Engenharia Informática e Computação</w:t>
-                    </w:r>
-                    <w:r/>
-                  </w:p>
-                  <w:p>
-                    <w:pPr>
-                      <w:ind w:left="20"/>
-                      <w:spacing w:line="201" w:lineRule="exact"/>
-                      <w:rPr>
-                        <w:rFonts w:ascii="Times New Roman" w:hAnsi="Times New Roman"/>
-                        <w:i/>
-                        <w:sz w:val="18"/>
-                      </w:rPr>
-                    </w:pPr>
-                    <w:r>
-                      <w:rPr>
-                        <w:rFonts w:ascii="Times New Roman" w:hAnsi="Times New Roman"/>
-                        <w:i/>
-                        <w:sz w:val="18"/>
-                      </w:rPr>
-                    </w:r>
-                    <w:r/>
-                  </w:p>
-                </w:txbxContent>
-              </v:textbox>
-            </v:shape>
-          </w:pict>
-        </mc:Fallback>
-      </mc:AlternateContent>
-    </w:r>
-    <w:r/>
-  </w:p>
-</w:ftr>
-</file>
-
-<file path=word/footer4.xml><?xml version="1.0" encoding="utf-8"?>
-<w:ftr xmlns:wpc="http://schemas.microsoft.com/office/word/2010/wordprocessingCanvas" xmlns:mc="http://schemas.openxmlformats.org/markup-compatibility/2006" xmlns:o="urn:schemas-microsoft-com:office:office" xmlns:r="http://schemas.openxmlformats.org/officeDocument/2006/relationships" xmlns:m="http://schemas.openxmlformats.org/officeDocument/2006/math" xmlns:v="urn:schemas-microsoft-com:vml" xmlns:wp14="http://schemas.microsoft.com/office/word/2010/wordprocessingDrawing" xmlns:wp="http://schemas.openxmlformats.org/drawingml/2006/wordprocessingDrawing" xmlns:w10="urn:schemas-microsoft-com:office:word" xmlns:w="http://schemas.openxmlformats.org/wordprocessingml/2006/main" xmlns:w14="http://schemas.microsoft.com/office/word/2010/wordml" xmlns:w15="http://schemas.microsoft.com/office/word/2012/wordml" xmlns:wpg="http://schemas.microsoft.com/office/word/2010/wordprocessingGroup" xmlns:wpi="http://schemas.microsoft.com/office/word/2010/wordprocessingInk" xmlns:wne="http://schemas.microsoft.com/office/word/2006/wordml" xmlns:a="http://schemas.openxmlformats.org/drawingml/2006/main" xmlns:wps="http://schemas.microsoft.com/office/word/2010/wordprocessingShape" mc:Ignorable="w14 w15 wp14">
-  <w:p>
-    <w:pPr>
-      <w:pStyle w:val="1139"/>
-      <w:spacing w:line="14" w:lineRule="auto"/>
-      <w:tabs>
-        <w:tab w:val="right" w:pos="9300" w:leader="none"/>
-      </w:tabs>
-      <w:rPr>
-        <w:sz w:val="20"/>
-      </w:rPr>
-    </w:pPr>
-    <w:r>
-      <mc:AlternateContent>
-        <mc:Choice Requires="wpg">
-          <w:drawing>
-            <wp:anchor xmlns:wp="http://schemas.openxmlformats.org/drawingml/2006/wordprocessingDrawing" distT="0" distB="0" distL="114300" distR="114300" simplePos="0" relativeHeight="487279104" behindDoc="1" locked="0" layoutInCell="1" allowOverlap="1">
-              <wp:simplePos x="0" y="0"/>
-              <wp:positionH relativeFrom="page">
-                <wp:posOffset>953135</wp:posOffset>
-              </wp:positionH>
-              <wp:positionV relativeFrom="page">
-                <wp:posOffset>9742805</wp:posOffset>
-              </wp:positionV>
-              <wp:extent cx="5662295" cy="9525"/>
-              <wp:effectExtent l="0" t="0" r="0" b="0"/>
-              <wp:wrapNone/>
-              <wp:docPr id="10" name="Rectangle 3" hidden="0"/>
-              <wp:cNvGraphicFramePr/>
-              <a:graphic xmlns:a="http://schemas.openxmlformats.org/drawingml/2006/main">
-                <a:graphicData uri="http://schemas.microsoft.com/office/word/2010/wordprocessingShape">
-                  <wps:wsp>
-                    <wps:cNvPr id="0" name=""/>
-                    <wps:cNvSpPr>
-                      <a:spLocks noChangeArrowheads="1"/>
-                    </wps:cNvSpPr>
-                    <wps:spPr bwMode="auto">
-                      <a:xfrm>
-                        <a:off x="0" y="0"/>
-                        <a:ext cx="5662295" cy="9525"/>
-                      </a:xfrm>
-                      <a:prstGeom prst="rect">
-                        <a:avLst/>
-                      </a:prstGeom>
-                      <a:solidFill>
-                        <a:srgbClr val="878787"/>
-                      </a:solidFill>
-                      <a:ln>
-                        <a:noFill/>
-                      </a:ln>
-                    </wps:spPr>
-                    <wps:bodyPr rot="0">
-                      <a:prstTxWarp prst="textNoShape">
-                        <a:avLst/>
-                      </a:prstTxWarp>
-                      <a:noAutofit/>
-                    </wps:bodyPr>
-                  </wps:wsp>
-                </a:graphicData>
-              </a:graphic>
-              <wp14:sizeRelH relativeFrom="page">
-                <wp14:pctWidth>0</wp14:pctWidth>
-              </wp14:sizeRelH>
-              <wp14:sizeRelV relativeFrom="page">
-                <wp14:pctHeight>0</wp14:pctHeight>
-              </wp14:sizeRelV>
-            </wp:anchor>
-          </w:drawing>
-        </mc:Choice>
-        <mc:Fallback>
-          <w:pict>
-            <v:shape id="shape 9" o:spid="_x0000_s9" o:spt="1" style="position:absolute;mso-wrap-distance-left:9.0pt;mso-wrap-distance-top:0.0pt;mso-wrap-distance-right:9.0pt;mso-wrap-distance-bottom:0.0pt;z-index:-487279104;o:allowoverlap:true;o:allowincell:true;mso-position-horizontal-relative:page;margin-left:75.0pt;mso-position-horizontal:absolute;mso-position-vertical-relative:page;margin-top:767.1pt;mso-position-vertical:absolute;width:445.8pt;height:0.8pt;" coordsize="100000,100000" path="" fillcolor="#878787" stroked="f">
+            <v:shape id="shape 6" o:spid="_x0000_s6" o:spt="1" style="position:absolute;mso-wrap-distance-left:9.0pt;mso-wrap-distance-top:0.0pt;mso-wrap-distance-right:9.0pt;mso-wrap-distance-bottom:0.0pt;z-index:-487279104;o:allowoverlap:true;o:allowincell:true;mso-position-horizontal-relative:page;margin-left:75.0pt;mso-position-horizontal:absolute;mso-position-vertical-relative:page;margin-top:767.1pt;mso-position-vertical:absolute;width:445.8pt;height:0.8pt;" coordsize="100000,100000" path="" fillcolor="#878787" stroked="f">
               <v:path textboxrect="0,0,0,0"/>
             </v:shape>
           </w:pict>
@@ -9896,7 +10086,7 @@
               <wp:extent cx="431800" cy="181610"/>
               <wp:effectExtent l="0" t="0" r="0" b="0"/>
               <wp:wrapNone/>
-              <wp:docPr id="11" name="Text Box 2" hidden="0"/>
+              <wp:docPr id="8" name="Text Box 2" hidden="0"/>
               <wp:cNvGraphicFramePr/>
               <a:graphic xmlns:a="http://schemas.openxmlformats.org/drawingml/2006/main">
                 <a:graphicData uri="http://schemas.microsoft.com/office/word/2010/wordprocessingShape">
@@ -9949,7 +10139,7 @@
                             <w:t xml:space="preserve">/</w:t>
                           </w:r>
                           <w:r>
-                            <w:t xml:space="preserve">16</w:t>
+                            <w:t xml:space="preserve">18</w:t>
                           </w:r>
                           <w:r/>
                         </w:p>
@@ -9972,7 +10162,7 @@
         </mc:Choice>
         <mc:Fallback>
           <w:pict>
-            <v:shape id="shape 10" o:spid="_x0000_s10" o:spt="1" style="position:absolute;mso-wrap-distance-left:9.0pt;mso-wrap-distance-top:0.0pt;mso-wrap-distance-right:9.0pt;mso-wrap-distance-bottom:0.0pt;z-index:-487279616;o:allowoverlap:true;o:allowincell:true;mso-position-horizontal-relative:page;margin-left:487.9pt;mso-position-horizontal:absolute;mso-position-vertical-relative:page;margin-top:771.2pt;mso-position-vertical:absolute;width:34.0pt;height:14.3pt;v-text-anchor:top;" coordsize="100000,100000" path="" filled="f" stroked="f">
+            <v:shape id="shape 7" o:spid="_x0000_s7" o:spt="1" style="position:absolute;mso-wrap-distance-left:9.0pt;mso-wrap-distance-top:0.0pt;mso-wrap-distance-right:9.0pt;mso-wrap-distance-bottom:0.0pt;z-index:-487279616;o:allowoverlap:true;o:allowincell:true;mso-position-horizontal-relative:page;margin-left:487.9pt;mso-position-horizontal:absolute;mso-position-vertical-relative:page;margin-top:771.2pt;mso-position-vertical:absolute;width:34.0pt;height:14.3pt;v-text-anchor:top;" coordsize="100000,100000" path="" filled="f" stroked="f">
               <v:path textboxrect="0,0,0,0"/>
               <v:textbox>
                 <w:txbxContent>
@@ -10005,7 +10195,7 @@
                       <w:t xml:space="preserve">/</w:t>
                     </w:r>
                     <w:r>
-                      <w:t xml:space="preserve">16</w:t>
+                      <w:t xml:space="preserve">18</w:t>
                     </w:r>
                     <w:r/>
                   </w:p>
@@ -10031,7 +10221,7 @@
               <wp:extent cx="3403600" cy="150495"/>
               <wp:effectExtent l="0" t="0" r="0" b="0"/>
               <wp:wrapNone/>
-              <wp:docPr id="12" name="Text Box 1" hidden="0"/>
+              <wp:docPr id="9" name="Text Box 1" hidden="0"/>
               <wp:cNvGraphicFramePr/>
               <a:graphic xmlns:a="http://schemas.openxmlformats.org/drawingml/2006/main">
                 <a:graphicData uri="http://schemas.microsoft.com/office/word/2010/wordprocessingShape">
@@ -10342,7 +10532,7 @@
         </mc:Choice>
         <mc:Fallback>
           <w:pict>
-            <v:shape id="shape 11" o:spid="_x0000_s11" o:spt="1" style="position:absolute;mso-wrap-distance-left:9.0pt;mso-wrap-distance-top:0.0pt;mso-wrap-distance-right:9.0pt;mso-wrap-distance-bottom:0.0pt;z-index:-487280128;o:allowoverlap:true;o:allowincell:true;mso-position-horizontal-relative:page;margin-left:77.0pt;mso-position-horizontal:absolute;mso-position-vertical-relative:page;margin-top:774.0pt;mso-position-vertical:absolute;width:268.0pt;height:11.8pt;v-text-anchor:top;" coordsize="100000,100000" path="" filled="f" stroked="f">
+            <v:shape id="shape 8" o:spid="_x0000_s8" o:spt="1" style="position:absolute;mso-wrap-distance-left:9.0pt;mso-wrap-distance-top:0.0pt;mso-wrap-distance-right:9.0pt;mso-wrap-distance-bottom:0.0pt;z-index:-487280128;o:allowoverlap:true;o:allowincell:true;mso-position-horizontal-relative:page;margin-left:77.0pt;mso-position-horizontal:absolute;mso-position-vertical-relative:page;margin-top:774.0pt;mso-position-vertical:absolute;width:268.0pt;height:11.8pt;v-text-anchor:top;" coordsize="100000,100000" path="" filled="f" stroked="f">
               <v:path textboxrect="0,0,0,0"/>
               <v:textbox>
                 <w:txbxContent>
@@ -12641,6 +12831,443 @@
       </w:rPr>
     </w:lvl>
   </w:abstractNum>
+  <w:abstractNum w:abstractNumId="14">
+    <w:multiLevelType w:val="hybridMultilevel"/>
+    <w:lvl w:ilvl="0">
+      <w:start w:val="1"/>
+      <w:numFmt w:val="decimal"/>
+      <w:isLgl w:val="false"/>
+      <w:suff w:val="tab"/>
+      <w:lvlText w:val="%1."/>
+      <w:lvlJc w:val="left"/>
+      <w:pPr>
+        <w:ind w:left="523" w:hanging="382"/>
+        <w:jc w:val="left"/>
+      </w:pPr>
+      <w:rPr>
+        <w:rFonts w:ascii="Trebuchet MS" w:hAnsi="Trebuchet MS" w:cs="Trebuchet MS" w:eastAsia="Trebuchet MS" w:hint="default"/>
+        <w:spacing w:val="-1"/>
+        <w:sz w:val="32"/>
+        <w:szCs w:val="32"/>
+        <w:lang w:val="pt-PT" w:bidi="ar-SA" w:eastAsia="en-US"/>
+      </w:rPr>
+    </w:lvl>
+    <w:lvl w:ilvl="1">
+      <w:start w:val="1"/>
+      <w:numFmt w:val="decimal"/>
+      <w:isLgl w:val="false"/>
+      <w:suff w:val="tab"/>
+      <w:lvlText w:val="%1.%2"/>
+      <w:lvlJc w:val="left"/>
+      <w:pPr>
+        <w:ind w:left="980" w:hanging="479"/>
+        <w:jc w:val="right"/>
+      </w:pPr>
+      <w:rPr>
+        <w:rFonts w:ascii="Trebuchet MS" w:hAnsi="Trebuchet MS" w:cs="Trebuchet MS" w:eastAsia="Trebuchet MS" w:hint="default"/>
+        <w:b/>
+        <w:bCs/>
+        <w:spacing w:val="-1"/>
+        <w:sz w:val="26"/>
+        <w:szCs w:val="26"/>
+        <w:lang w:val="pt-PT" w:bidi="ar-SA" w:eastAsia="en-US"/>
+      </w:rPr>
+    </w:lvl>
+    <w:lvl w:ilvl="2">
+      <w:start w:val="1"/>
+      <w:numFmt w:val="decimal"/>
+      <w:isLgl w:val="false"/>
+      <w:suff w:val="tab"/>
+      <w:lvlText w:val="%1.%2.%3"/>
+      <w:lvlJc w:val="left"/>
+      <w:pPr>
+        <w:ind w:left="1172" w:hanging="671"/>
+        <w:jc w:val="left"/>
+      </w:pPr>
+      <w:rPr>
+        <w:rFonts w:ascii="Trebuchet MS" w:hAnsi="Trebuchet MS" w:cs="Trebuchet MS" w:eastAsia="Trebuchet MS" w:hint="default"/>
+        <w:b/>
+        <w:bCs/>
+        <w:color w:val="666666"/>
+        <w:sz w:val="24"/>
+        <w:szCs w:val="24"/>
+        <w:lang w:val="pt-PT" w:bidi="ar-SA" w:eastAsia="en-US"/>
+      </w:rPr>
+    </w:lvl>
+    <w:lvl w:ilvl="3">
+      <w:start w:val="1"/>
+      <w:numFmt w:val="bullet"/>
+      <w:isLgl w:val="false"/>
+      <w:suff w:val="tab"/>
+      <w:lvlText w:val="•"/>
+      <w:lvlJc w:val="left"/>
+      <w:pPr>
+        <w:ind w:left="2195" w:hanging="671"/>
+      </w:pPr>
+      <w:rPr>
+        <w:rFonts w:hint="default"/>
+        <w:lang w:val="pt-PT" w:bidi="ar-SA" w:eastAsia="en-US"/>
+      </w:rPr>
+    </w:lvl>
+    <w:lvl w:ilvl="4">
+      <w:start w:val="1"/>
+      <w:numFmt w:val="bullet"/>
+      <w:isLgl w:val="false"/>
+      <w:suff w:val="tab"/>
+      <w:lvlText w:val="•"/>
+      <w:lvlJc w:val="left"/>
+      <w:pPr>
+        <w:ind w:left="3210" w:hanging="671"/>
+      </w:pPr>
+      <w:rPr>
+        <w:rFonts w:hint="default"/>
+        <w:lang w:val="pt-PT" w:bidi="ar-SA" w:eastAsia="en-US"/>
+      </w:rPr>
+    </w:lvl>
+    <w:lvl w:ilvl="5">
+      <w:start w:val="1"/>
+      <w:numFmt w:val="bullet"/>
+      <w:isLgl w:val="false"/>
+      <w:suff w:val="tab"/>
+      <w:lvlText w:val="•"/>
+      <w:lvlJc w:val="left"/>
+      <w:pPr>
+        <w:ind w:left="4225" w:hanging="671"/>
+      </w:pPr>
+      <w:rPr>
+        <w:rFonts w:hint="default"/>
+        <w:lang w:val="pt-PT" w:bidi="ar-SA" w:eastAsia="en-US"/>
+      </w:rPr>
+    </w:lvl>
+    <w:lvl w:ilvl="6">
+      <w:start w:val="1"/>
+      <w:numFmt w:val="bullet"/>
+      <w:isLgl w:val="false"/>
+      <w:suff w:val="tab"/>
+      <w:lvlText w:val="•"/>
+      <w:lvlJc w:val="left"/>
+      <w:pPr>
+        <w:ind w:left="5240" w:hanging="671"/>
+      </w:pPr>
+      <w:rPr>
+        <w:rFonts w:hint="default"/>
+        <w:lang w:val="pt-PT" w:bidi="ar-SA" w:eastAsia="en-US"/>
+      </w:rPr>
+    </w:lvl>
+    <w:lvl w:ilvl="7">
+      <w:start w:val="1"/>
+      <w:numFmt w:val="bullet"/>
+      <w:isLgl w:val="false"/>
+      <w:suff w:val="tab"/>
+      <w:lvlText w:val="•"/>
+      <w:lvlJc w:val="left"/>
+      <w:pPr>
+        <w:ind w:left="6255" w:hanging="671"/>
+      </w:pPr>
+      <w:rPr>
+        <w:rFonts w:hint="default"/>
+        <w:lang w:val="pt-PT" w:bidi="ar-SA" w:eastAsia="en-US"/>
+      </w:rPr>
+    </w:lvl>
+    <w:lvl w:ilvl="8">
+      <w:start w:val="1"/>
+      <w:numFmt w:val="bullet"/>
+      <w:isLgl w:val="false"/>
+      <w:suff w:val="tab"/>
+      <w:lvlText w:val="•"/>
+      <w:lvlJc w:val="left"/>
+      <w:pPr>
+        <w:ind w:left="7270" w:hanging="671"/>
+      </w:pPr>
+      <w:rPr>
+        <w:rFonts w:hint="default"/>
+        <w:lang w:val="pt-PT" w:bidi="ar-SA" w:eastAsia="en-US"/>
+      </w:rPr>
+    </w:lvl>
+  </w:abstractNum>
+  <w:abstractNum w:abstractNumId="15">
+    <w:multiLevelType w:val="hybridMultilevel"/>
+    <w:lvl w:ilvl="0">
+      <w:start w:val="1"/>
+      <w:numFmt w:val="bullet"/>
+      <w:isLgl w:val="false"/>
+      <w:suff w:val="tab"/>
+      <w:lvlText w:val="·"/>
+      <w:lvlJc w:val="left"/>
+      <w:pPr>
+        <w:ind w:left="1560" w:hanging="360"/>
+      </w:pPr>
+      <w:rPr>
+        <w:rFonts w:ascii="Symbol" w:hAnsi="Symbol" w:cs="Symbol" w:eastAsia="Symbol" w:hint="default"/>
+      </w:rPr>
+    </w:lvl>
+    <w:lvl w:ilvl="1">
+      <w:start w:val="1"/>
+      <w:numFmt w:val="bullet"/>
+      <w:isLgl w:val="false"/>
+      <w:suff w:val="tab"/>
+      <w:lvlText w:val="o"/>
+      <w:lvlJc w:val="left"/>
+      <w:pPr>
+        <w:ind w:left="2280" w:hanging="360"/>
+      </w:pPr>
+      <w:rPr>
+        <w:rFonts w:ascii="Courier New" w:hAnsi="Courier New" w:cs="Courier New" w:eastAsia="Courier New" w:hint="default"/>
+      </w:rPr>
+    </w:lvl>
+    <w:lvl w:ilvl="2">
+      <w:start w:val="1"/>
+      <w:numFmt w:val="bullet"/>
+      <w:isLgl w:val="false"/>
+      <w:suff w:val="tab"/>
+      <w:lvlText w:val="§"/>
+      <w:lvlJc w:val="left"/>
+      <w:pPr>
+        <w:ind w:left="3000" w:hanging="360"/>
+      </w:pPr>
+      <w:rPr>
+        <w:rFonts w:ascii="Wingdings" w:hAnsi="Wingdings" w:cs="Wingdings" w:eastAsia="Wingdings" w:hint="default"/>
+      </w:rPr>
+    </w:lvl>
+    <w:lvl w:ilvl="3">
+      <w:start w:val="1"/>
+      <w:numFmt w:val="bullet"/>
+      <w:isLgl w:val="false"/>
+      <w:suff w:val="tab"/>
+      <w:lvlText w:val="·"/>
+      <w:lvlJc w:val="left"/>
+      <w:pPr>
+        <w:ind w:left="3720" w:hanging="360"/>
+      </w:pPr>
+      <w:rPr>
+        <w:rFonts w:ascii="Symbol" w:hAnsi="Symbol" w:cs="Symbol" w:eastAsia="Symbol" w:hint="default"/>
+      </w:rPr>
+    </w:lvl>
+    <w:lvl w:ilvl="4">
+      <w:start w:val="1"/>
+      <w:numFmt w:val="bullet"/>
+      <w:isLgl w:val="false"/>
+      <w:suff w:val="tab"/>
+      <w:lvlText w:val="o"/>
+      <w:lvlJc w:val="left"/>
+      <w:pPr>
+        <w:ind w:left="4440" w:hanging="360"/>
+      </w:pPr>
+      <w:rPr>
+        <w:rFonts w:ascii="Courier New" w:hAnsi="Courier New" w:cs="Courier New" w:eastAsia="Courier New" w:hint="default"/>
+      </w:rPr>
+    </w:lvl>
+    <w:lvl w:ilvl="5">
+      <w:start w:val="1"/>
+      <w:numFmt w:val="bullet"/>
+      <w:isLgl w:val="false"/>
+      <w:suff w:val="tab"/>
+      <w:lvlText w:val="§"/>
+      <w:lvlJc w:val="left"/>
+      <w:pPr>
+        <w:ind w:left="5160" w:hanging="360"/>
+      </w:pPr>
+      <w:rPr>
+        <w:rFonts w:ascii="Wingdings" w:hAnsi="Wingdings" w:cs="Wingdings" w:eastAsia="Wingdings" w:hint="default"/>
+      </w:rPr>
+    </w:lvl>
+    <w:lvl w:ilvl="6">
+      <w:start w:val="1"/>
+      <w:numFmt w:val="bullet"/>
+      <w:isLgl w:val="false"/>
+      <w:suff w:val="tab"/>
+      <w:lvlText w:val="·"/>
+      <w:lvlJc w:val="left"/>
+      <w:pPr>
+        <w:ind w:left="5880" w:hanging="360"/>
+      </w:pPr>
+      <w:rPr>
+        <w:rFonts w:ascii="Symbol" w:hAnsi="Symbol" w:cs="Symbol" w:eastAsia="Symbol" w:hint="default"/>
+      </w:rPr>
+    </w:lvl>
+    <w:lvl w:ilvl="7">
+      <w:start w:val="1"/>
+      <w:numFmt w:val="bullet"/>
+      <w:isLgl w:val="false"/>
+      <w:suff w:val="tab"/>
+      <w:lvlText w:val="o"/>
+      <w:lvlJc w:val="left"/>
+      <w:pPr>
+        <w:ind w:left="6600" w:hanging="360"/>
+      </w:pPr>
+      <w:rPr>
+        <w:rFonts w:ascii="Courier New" w:hAnsi="Courier New" w:cs="Courier New" w:eastAsia="Courier New" w:hint="default"/>
+      </w:rPr>
+    </w:lvl>
+    <w:lvl w:ilvl="8">
+      <w:start w:val="1"/>
+      <w:numFmt w:val="bullet"/>
+      <w:isLgl w:val="false"/>
+      <w:suff w:val="tab"/>
+      <w:lvlText w:val="§"/>
+      <w:lvlJc w:val="left"/>
+      <w:pPr>
+        <w:ind w:left="7320" w:hanging="360"/>
+      </w:pPr>
+      <w:rPr>
+        <w:rFonts w:ascii="Wingdings" w:hAnsi="Wingdings" w:cs="Wingdings" w:eastAsia="Wingdings" w:hint="default"/>
+      </w:rPr>
+    </w:lvl>
+  </w:abstractNum>
+  <w:abstractNum w:abstractNumId="16">
+    <w:multiLevelType w:val="hybridMultilevel"/>
+    <w:lvl w:ilvl="0">
+      <w:start w:val="1"/>
+      <w:numFmt w:val="decimal"/>
+      <w:isLgl w:val="false"/>
+      <w:suff w:val="tab"/>
+      <w:lvlText w:val="%1."/>
+      <w:lvlJc w:val="left"/>
+      <w:pPr>
+        <w:ind w:left="523" w:hanging="382"/>
+        <w:jc w:val="left"/>
+      </w:pPr>
+      <w:rPr>
+        <w:rFonts w:ascii="Trebuchet MS" w:hAnsi="Trebuchet MS" w:cs="Trebuchet MS" w:eastAsia="Trebuchet MS" w:hint="default"/>
+        <w:spacing w:val="-1"/>
+        <w:sz w:val="32"/>
+        <w:szCs w:val="32"/>
+        <w:lang w:val="pt-PT" w:bidi="ar-SA" w:eastAsia="en-US"/>
+      </w:rPr>
+    </w:lvl>
+    <w:lvl w:ilvl="1">
+      <w:start w:val="1"/>
+      <w:numFmt w:val="decimal"/>
+      <w:isLgl w:val="false"/>
+      <w:suff w:val="tab"/>
+      <w:lvlText w:val="%1.%2"/>
+      <w:lvlJc w:val="left"/>
+      <w:pPr>
+        <w:ind w:left="980" w:hanging="479"/>
+        <w:jc w:val="right"/>
+      </w:pPr>
+      <w:rPr>
+        <w:rFonts w:ascii="Trebuchet MS" w:hAnsi="Trebuchet MS" w:cs="Trebuchet MS" w:eastAsia="Trebuchet MS" w:hint="default"/>
+        <w:b/>
+        <w:bCs/>
+        <w:spacing w:val="-1"/>
+        <w:sz w:val="26"/>
+        <w:szCs w:val="26"/>
+        <w:lang w:val="pt-PT" w:bidi="ar-SA" w:eastAsia="en-US"/>
+      </w:rPr>
+    </w:lvl>
+    <w:lvl w:ilvl="2">
+      <w:start w:val="1"/>
+      <w:numFmt w:val="decimal"/>
+      <w:isLgl w:val="false"/>
+      <w:suff w:val="tab"/>
+      <w:lvlText w:val="%1.%2.%3"/>
+      <w:lvlJc w:val="left"/>
+      <w:pPr>
+        <w:ind w:left="1172" w:hanging="671"/>
+        <w:jc w:val="left"/>
+      </w:pPr>
+      <w:rPr>
+        <w:rFonts w:ascii="Trebuchet MS" w:hAnsi="Trebuchet MS" w:cs="Trebuchet MS" w:eastAsia="Trebuchet MS" w:hint="default"/>
+        <w:b/>
+        <w:bCs/>
+        <w:color w:val="666666"/>
+        <w:sz w:val="24"/>
+        <w:szCs w:val="24"/>
+        <w:lang w:val="pt-PT" w:bidi="ar-SA" w:eastAsia="en-US"/>
+      </w:rPr>
+    </w:lvl>
+    <w:lvl w:ilvl="3">
+      <w:start w:val="1"/>
+      <w:numFmt w:val="bullet"/>
+      <w:isLgl w:val="false"/>
+      <w:suff w:val="tab"/>
+      <w:lvlText w:val="•"/>
+      <w:lvlJc w:val="left"/>
+      <w:pPr>
+        <w:ind w:left="2195" w:hanging="671"/>
+      </w:pPr>
+      <w:rPr>
+        <w:rFonts w:hint="default"/>
+        <w:lang w:val="pt-PT" w:bidi="ar-SA" w:eastAsia="en-US"/>
+      </w:rPr>
+    </w:lvl>
+    <w:lvl w:ilvl="4">
+      <w:start w:val="1"/>
+      <w:numFmt w:val="bullet"/>
+      <w:isLgl w:val="false"/>
+      <w:suff w:val="tab"/>
+      <w:lvlText w:val="•"/>
+      <w:lvlJc w:val="left"/>
+      <w:pPr>
+        <w:ind w:left="3210" w:hanging="671"/>
+      </w:pPr>
+      <w:rPr>
+        <w:rFonts w:hint="default"/>
+        <w:lang w:val="pt-PT" w:bidi="ar-SA" w:eastAsia="en-US"/>
+      </w:rPr>
+    </w:lvl>
+    <w:lvl w:ilvl="5">
+      <w:start w:val="1"/>
+      <w:numFmt w:val="bullet"/>
+      <w:isLgl w:val="false"/>
+      <w:suff w:val="tab"/>
+      <w:lvlText w:val="•"/>
+      <w:lvlJc w:val="left"/>
+      <w:pPr>
+        <w:ind w:left="4225" w:hanging="671"/>
+      </w:pPr>
+      <w:rPr>
+        <w:rFonts w:hint="default"/>
+        <w:lang w:val="pt-PT" w:bidi="ar-SA" w:eastAsia="en-US"/>
+      </w:rPr>
+    </w:lvl>
+    <w:lvl w:ilvl="6">
+      <w:start w:val="1"/>
+      <w:numFmt w:val="bullet"/>
+      <w:isLgl w:val="false"/>
+      <w:suff w:val="tab"/>
+      <w:lvlText w:val="•"/>
+      <w:lvlJc w:val="left"/>
+      <w:pPr>
+        <w:ind w:left="5240" w:hanging="671"/>
+      </w:pPr>
+      <w:rPr>
+        <w:rFonts w:hint="default"/>
+        <w:lang w:val="pt-PT" w:bidi="ar-SA" w:eastAsia="en-US"/>
+      </w:rPr>
+    </w:lvl>
+    <w:lvl w:ilvl="7">
+      <w:start w:val="1"/>
+      <w:numFmt w:val="bullet"/>
+      <w:isLgl w:val="false"/>
+      <w:suff w:val="tab"/>
+      <w:lvlText w:val="•"/>
+      <w:lvlJc w:val="left"/>
+      <w:pPr>
+        <w:ind w:left="6255" w:hanging="671"/>
+      </w:pPr>
+      <w:rPr>
+        <w:rFonts w:hint="default"/>
+        <w:lang w:val="pt-PT" w:bidi="ar-SA" w:eastAsia="en-US"/>
+      </w:rPr>
+    </w:lvl>
+    <w:lvl w:ilvl="8">
+      <w:start w:val="1"/>
+      <w:numFmt w:val="bullet"/>
+      <w:isLgl w:val="false"/>
+      <w:suff w:val="tab"/>
+      <w:lvlText w:val="•"/>
+      <w:lvlJc w:val="left"/>
+      <w:pPr>
+        <w:ind w:left="7270" w:hanging="671"/>
+      </w:pPr>
+      <w:rPr>
+        <w:rFonts w:hint="default"/>
+        <w:lang w:val="pt-PT" w:bidi="ar-SA" w:eastAsia="en-US"/>
+      </w:rPr>
+    </w:lvl>
+  </w:abstractNum>
   <w:num w:numId="1">
     <w:abstractNumId w:val="1"/>
   </w:num>
@@ -12682,6 +13309,15 @@
   </w:num>
   <w:num w:numId="14">
     <w:abstractNumId w:val="13"/>
+  </w:num>
+  <w:num w:numId="15">
+    <w:abstractNumId w:val="14"/>
+  </w:num>
+  <w:num w:numId="16">
+    <w:abstractNumId w:val="15"/>
+  </w:num>
+  <w:num w:numId="17">
+    <w:abstractNumId w:val="16"/>
   </w:num>
 </w:numbering>
 </file>

</xml_diff>